<commit_message>
Solucion del principio DIP
</commit_message>
<xml_diff>
--- a/ABET - Taller Diseno de Software.docx
+++ b/ABET - Taller Diseno de Software.docx
@@ -174,7 +174,7 @@
     </w:p>
     <w:p>
       <w:pPr>
-        <w:pStyle w:val="Heading1"/>
+        <w:pStyle w:val="Ttulo1"/>
       </w:pPr>
       <w:r>
         <w:t xml:space="preserve">Objetivos: </w:t>
@@ -182,7 +182,7 @@
     </w:p>
     <w:p>
       <w:pPr>
-        <w:pStyle w:val="ListParagraph"/>
+        <w:pStyle w:val="Prrafodelista"/>
         <w:numPr>
           <w:ilvl w:val="0"/>
           <w:numId w:val="2"/>
@@ -194,7 +194,7 @@
     </w:p>
     <w:p>
       <w:pPr>
-        <w:pStyle w:val="ListParagraph"/>
+        <w:pStyle w:val="Prrafodelista"/>
         <w:numPr>
           <w:ilvl w:val="0"/>
           <w:numId w:val="2"/>
@@ -206,7 +206,7 @@
     </w:p>
     <w:p>
       <w:pPr>
-        <w:pStyle w:val="ListParagraph"/>
+        <w:pStyle w:val="Prrafodelista"/>
         <w:numPr>
           <w:ilvl w:val="0"/>
           <w:numId w:val="2"/>
@@ -218,7 +218,7 @@
     </w:p>
     <w:p>
       <w:pPr>
-        <w:pStyle w:val="Heading1"/>
+        <w:pStyle w:val="Ttulo1"/>
       </w:pPr>
       <w:r>
         <w:t>Instrucciones</w:t>
@@ -227,7 +227,7 @@
     <w:p/>
     <w:p>
       <w:pPr>
-        <w:pStyle w:val="ListParagraph"/>
+        <w:pStyle w:val="Prrafodelista"/>
         <w:numPr>
           <w:ilvl w:val="0"/>
           <w:numId w:val="9"/>
@@ -251,7 +251,7 @@
     </w:p>
     <w:p>
       <w:pPr>
-        <w:pStyle w:val="ListParagraph"/>
+        <w:pStyle w:val="Prrafodelista"/>
         <w:numPr>
           <w:ilvl w:val="0"/>
           <w:numId w:val="9"/>
@@ -277,7 +277,7 @@
     </w:p>
     <w:p>
       <w:pPr>
-        <w:pStyle w:val="ListParagraph"/>
+        <w:pStyle w:val="Prrafodelista"/>
         <w:numPr>
           <w:ilvl w:val="0"/>
           <w:numId w:val="9"/>
@@ -300,7 +300,7 @@
     </w:p>
     <w:p>
       <w:pPr>
-        <w:pStyle w:val="ListParagraph"/>
+        <w:pStyle w:val="Prrafodelista"/>
         <w:numPr>
           <w:ilvl w:val="1"/>
           <w:numId w:val="9"/>
@@ -341,7 +341,7 @@
     </w:p>
     <w:p>
       <w:pPr>
-        <w:pStyle w:val="ListParagraph"/>
+        <w:pStyle w:val="Prrafodelista"/>
         <w:numPr>
           <w:ilvl w:val="0"/>
           <w:numId w:val="9"/>
@@ -370,7 +370,7 @@
     </w:p>
     <w:p>
       <w:pPr>
-        <w:pStyle w:val="ListParagraph"/>
+        <w:pStyle w:val="Prrafodelista"/>
         <w:numPr>
           <w:ilvl w:val="0"/>
           <w:numId w:val="9"/>
@@ -432,12 +432,12 @@
     </w:p>
     <w:p>
       <w:pPr>
-        <w:pStyle w:val="ListParagraph"/>
+        <w:pStyle w:val="Prrafodelista"/>
       </w:pPr>
     </w:p>
     <w:p>
       <w:pPr>
-        <w:pStyle w:val="Heading1"/>
+        <w:pStyle w:val="Ttulo1"/>
       </w:pPr>
       <w:r>
         <w:t>Conteste</w:t>
@@ -463,8 +463,6 @@
       <w:r>
         <w:t>á</w:t>
       </w:r>
-      <w:bookmarkStart w:id="0" w:name="_GoBack"/>
-      <w:bookmarkEnd w:id="0"/>
       <w:r>
         <w:t>l sería la posible solución.</w:t>
       </w:r>
@@ -472,7 +470,7 @@
     <w:p/>
     <w:p>
       <w:pPr>
-        <w:pStyle w:val="ListParagraph"/>
+        <w:pStyle w:val="Prrafodelista"/>
         <w:numPr>
           <w:ilvl w:val="0"/>
           <w:numId w:val="10"/>
@@ -484,7 +482,7 @@
     </w:p>
     <w:p>
       <w:pPr>
-        <w:pStyle w:val="ListParagraph"/>
+        <w:pStyle w:val="Prrafodelista"/>
         <w:numPr>
           <w:ilvl w:val="0"/>
           <w:numId w:val="10"/>
@@ -496,7 +494,7 @@
     </w:p>
     <w:p>
       <w:pPr>
-        <w:pStyle w:val="ListParagraph"/>
+        <w:pStyle w:val="Prrafodelista"/>
         <w:numPr>
           <w:ilvl w:val="0"/>
           <w:numId w:val="10"/>
@@ -508,7 +506,7 @@
     </w:p>
     <w:p>
       <w:pPr>
-        <w:pStyle w:val="ListParagraph"/>
+        <w:pStyle w:val="Prrafodelista"/>
         <w:numPr>
           <w:ilvl w:val="0"/>
           <w:numId w:val="10"/>
@@ -520,7 +518,7 @@
     </w:p>
     <w:p>
       <w:pPr>
-        <w:pStyle w:val="ListParagraph"/>
+        <w:pStyle w:val="Prrafodelista"/>
         <w:numPr>
           <w:ilvl w:val="0"/>
           <w:numId w:val="10"/>
@@ -529,19 +527,36 @@
       <w:r>
         <w:t>DIP:</w:t>
       </w:r>
+      <w:r>
+        <w:t xml:space="preserve"> Los vehículos en este caso bicicleta y carro dependen de sus respectivas llantas para moverse y también tiene sus respectivos asientos, como hay dependencia entre las diferentes clases estamos violando este principio ya que nuestro código no debe depender de implementaciones sino de abstracciones.</w:t>
+      </w:r>
     </w:p>
     <w:p>
       <w:pPr>
-        <w:pStyle w:val="Heading1"/>
-      </w:pPr>
-      <w:r>
+        <w:pStyle w:val="Prrafodelista"/>
+      </w:pPr>
+      <w:r>
+        <w:t xml:space="preserve">Una solución es implementar interfaces que se encarguen de los métodos que  se relaciones con todas la clases y cambiar el código para que la dependencia sea desde afuera para desacoplar </w:t>
+      </w:r>
+      <w:bookmarkStart w:id="0" w:name="_GoBack"/>
+      <w:bookmarkEnd w:id="0"/>
+      <w:r>
+        <w:t>cualquier clase de cualquier implementación de otro clase diferente.</w:t>
+      </w:r>
+    </w:p>
+    <w:p>
+      <w:pPr>
+        <w:pStyle w:val="Ttulo1"/>
+      </w:pPr>
+      <w:r>
+        <w:lastRenderedPageBreak/>
         <w:t>Entregable</w:t>
       </w:r>
     </w:p>
     <w:p/>
     <w:p>
       <w:pPr>
-        <w:pStyle w:val="ListParagraph"/>
+        <w:pStyle w:val="Prrafodelista"/>
         <w:numPr>
           <w:ilvl w:val="0"/>
           <w:numId w:val="11"/>
@@ -565,7 +580,7 @@
     </w:p>
     <w:p>
       <w:pPr>
-        <w:pStyle w:val="ListParagraph"/>
+        <w:pStyle w:val="Prrafodelista"/>
         <w:numPr>
           <w:ilvl w:val="0"/>
           <w:numId w:val="11"/>
@@ -637,7 +652,7 @@
     <w:sdtContent>
       <w:p>
         <w:pPr>
-          <w:pStyle w:val="Footer"/>
+          <w:pStyle w:val="Piedepgina"/>
           <w:jc w:val="right"/>
         </w:pPr>
         <w:r>
@@ -666,7 +681,7 @@
   </w:sdt>
   <w:p>
     <w:pPr>
-      <w:pStyle w:val="Footer"/>
+      <w:pStyle w:val="Piedepgina"/>
     </w:pPr>
   </w:p>
 </w:ftr>
@@ -2215,11 +2230,11 @@
     <w:qFormat/>
     <w:rsid w:val="00867061"/>
   </w:style>
-  <w:style w:type="paragraph" w:styleId="Heading1">
+  <w:style w:type="paragraph" w:styleId="Ttulo1">
     <w:name w:val="heading 1"/>
     <w:basedOn w:val="Normal"/>
     <w:next w:val="Normal"/>
-    <w:link w:val="Heading1Char"/>
+    <w:link w:val="Ttulo1Car"/>
     <w:uiPriority w:val="9"/>
     <w:qFormat/>
     <w:rsid w:val="00867061"/>
@@ -2239,11 +2254,11 @@
       <w:szCs w:val="36"/>
     </w:rPr>
   </w:style>
-  <w:style w:type="paragraph" w:styleId="Heading2">
+  <w:style w:type="paragraph" w:styleId="Ttulo2">
     <w:name w:val="heading 2"/>
     <w:basedOn w:val="Normal"/>
     <w:next w:val="Normal"/>
-    <w:link w:val="Heading2Char"/>
+    <w:link w:val="Ttulo2Car"/>
     <w:uiPriority w:val="9"/>
     <w:semiHidden/>
     <w:unhideWhenUsed/>
@@ -2262,11 +2277,11 @@
       <w:szCs w:val="28"/>
     </w:rPr>
   </w:style>
-  <w:style w:type="paragraph" w:styleId="Heading3">
+  <w:style w:type="paragraph" w:styleId="Ttulo3">
     <w:name w:val="heading 3"/>
     <w:basedOn w:val="Normal"/>
     <w:next w:val="Normal"/>
-    <w:link w:val="Heading3Char"/>
+    <w:link w:val="Ttulo3Car"/>
     <w:uiPriority w:val="9"/>
     <w:semiHidden/>
     <w:unhideWhenUsed/>
@@ -2285,11 +2300,11 @@
       <w:szCs w:val="26"/>
     </w:rPr>
   </w:style>
-  <w:style w:type="paragraph" w:styleId="Heading4">
+  <w:style w:type="paragraph" w:styleId="Ttulo4">
     <w:name w:val="heading 4"/>
     <w:basedOn w:val="Normal"/>
     <w:next w:val="Normal"/>
-    <w:link w:val="Heading4Char"/>
+    <w:link w:val="Ttulo4Car"/>
     <w:uiPriority w:val="9"/>
     <w:semiHidden/>
     <w:unhideWhenUsed/>
@@ -2307,11 +2322,11 @@
       <w:szCs w:val="24"/>
     </w:rPr>
   </w:style>
-  <w:style w:type="paragraph" w:styleId="Heading5">
+  <w:style w:type="paragraph" w:styleId="Ttulo5">
     <w:name w:val="heading 5"/>
     <w:basedOn w:val="Normal"/>
     <w:next w:val="Normal"/>
-    <w:link w:val="Heading5Char"/>
+    <w:link w:val="Ttulo5Car"/>
     <w:uiPriority w:val="9"/>
     <w:semiHidden/>
     <w:unhideWhenUsed/>
@@ -2331,11 +2346,11 @@
       <w:szCs w:val="22"/>
     </w:rPr>
   </w:style>
-  <w:style w:type="paragraph" w:styleId="Heading6">
+  <w:style w:type="paragraph" w:styleId="Ttulo6">
     <w:name w:val="heading 6"/>
     <w:basedOn w:val="Normal"/>
     <w:next w:val="Normal"/>
-    <w:link w:val="Heading6Char"/>
+    <w:link w:val="Ttulo6Car"/>
     <w:uiPriority w:val="9"/>
     <w:semiHidden/>
     <w:unhideWhenUsed/>
@@ -2352,11 +2367,11 @@
       <w:color w:val="595959" w:themeColor="text1" w:themeTint="A6"/>
     </w:rPr>
   </w:style>
-  <w:style w:type="paragraph" w:styleId="Heading7">
+  <w:style w:type="paragraph" w:styleId="Ttulo7">
     <w:name w:val="heading 7"/>
     <w:basedOn w:val="Normal"/>
     <w:next w:val="Normal"/>
-    <w:link w:val="Heading7Char"/>
+    <w:link w:val="Ttulo7Car"/>
     <w:uiPriority w:val="9"/>
     <w:semiHidden/>
     <w:unhideWhenUsed/>
@@ -2375,11 +2390,11 @@
       <w:color w:val="595959" w:themeColor="text1" w:themeTint="A6"/>
     </w:rPr>
   </w:style>
-  <w:style w:type="paragraph" w:styleId="Heading8">
+  <w:style w:type="paragraph" w:styleId="Ttulo8">
     <w:name w:val="heading 8"/>
     <w:basedOn w:val="Normal"/>
     <w:next w:val="Normal"/>
-    <w:link w:val="Heading8Char"/>
+    <w:link w:val="Ttulo8Car"/>
     <w:uiPriority w:val="9"/>
     <w:semiHidden/>
     <w:unhideWhenUsed/>
@@ -2397,11 +2412,11 @@
       <w:color w:val="595959" w:themeColor="text1" w:themeTint="A6"/>
     </w:rPr>
   </w:style>
-  <w:style w:type="paragraph" w:styleId="Heading9">
+  <w:style w:type="paragraph" w:styleId="Ttulo9">
     <w:name w:val="heading 9"/>
     <w:basedOn w:val="Normal"/>
     <w:next w:val="Normal"/>
-    <w:link w:val="Heading9Char"/>
+    <w:link w:val="Ttulo9Car"/>
     <w:uiPriority w:val="9"/>
     <w:semiHidden/>
     <w:unhideWhenUsed/>
@@ -2421,13 +2436,13 @@
       <w:color w:val="595959" w:themeColor="text1" w:themeTint="A6"/>
     </w:rPr>
   </w:style>
-  <w:style w:type="character" w:default="1" w:styleId="DefaultParagraphFont">
+  <w:style w:type="character" w:default="1" w:styleId="Fuentedeprrafopredeter">
     <w:name w:val="Default Paragraph Font"/>
     <w:uiPriority w:val="1"/>
     <w:semiHidden/>
     <w:unhideWhenUsed/>
   </w:style>
-  <w:style w:type="table" w:default="1" w:styleId="TableNormal">
+  <w:style w:type="table" w:default="1" w:styleId="Tablanormal">
     <w:name w:val="Normal Table"/>
     <w:uiPriority w:val="99"/>
     <w:semiHidden/>
@@ -2442,16 +2457,16 @@
       </w:tblCellMar>
     </w:tblPr>
   </w:style>
-  <w:style w:type="numbering" w:default="1" w:styleId="NoList">
+  <w:style w:type="numbering" w:default="1" w:styleId="Sinlista">
     <w:name w:val="No List"/>
     <w:uiPriority w:val="99"/>
     <w:semiHidden/>
     <w:unhideWhenUsed/>
   </w:style>
-  <w:style w:type="character" w:customStyle="1" w:styleId="Heading1Char">
-    <w:name w:val="Heading 1 Char"/>
-    <w:basedOn w:val="DefaultParagraphFont"/>
-    <w:link w:val="Heading1"/>
+  <w:style w:type="character" w:customStyle="1" w:styleId="Ttulo1Car">
+    <w:name w:val="Título 1 Car"/>
+    <w:basedOn w:val="Fuentedeprrafopredeter"/>
+    <w:link w:val="Ttulo1"/>
     <w:uiPriority w:val="9"/>
     <w:rsid w:val="00867061"/>
     <w:rPr>
@@ -2461,10 +2476,10 @@
       <w:szCs w:val="36"/>
     </w:rPr>
   </w:style>
-  <w:style w:type="character" w:customStyle="1" w:styleId="Heading2Char">
-    <w:name w:val="Heading 2 Char"/>
-    <w:basedOn w:val="DefaultParagraphFont"/>
-    <w:link w:val="Heading2"/>
+  <w:style w:type="character" w:customStyle="1" w:styleId="Ttulo2Car">
+    <w:name w:val="Título 2 Car"/>
+    <w:basedOn w:val="Fuentedeprrafopredeter"/>
+    <w:link w:val="Ttulo2"/>
     <w:uiPriority w:val="9"/>
     <w:semiHidden/>
     <w:rsid w:val="00867061"/>
@@ -2475,10 +2490,10 @@
       <w:szCs w:val="28"/>
     </w:rPr>
   </w:style>
-  <w:style w:type="character" w:customStyle="1" w:styleId="Heading3Char">
-    <w:name w:val="Heading 3 Char"/>
-    <w:basedOn w:val="DefaultParagraphFont"/>
-    <w:link w:val="Heading3"/>
+  <w:style w:type="character" w:customStyle="1" w:styleId="Ttulo3Car">
+    <w:name w:val="Título 3 Car"/>
+    <w:basedOn w:val="Fuentedeprrafopredeter"/>
+    <w:link w:val="Ttulo3"/>
     <w:uiPriority w:val="9"/>
     <w:semiHidden/>
     <w:rsid w:val="00867061"/>
@@ -2489,10 +2504,10 @@
       <w:szCs w:val="26"/>
     </w:rPr>
   </w:style>
-  <w:style w:type="character" w:customStyle="1" w:styleId="Heading4Char">
-    <w:name w:val="Heading 4 Char"/>
-    <w:basedOn w:val="DefaultParagraphFont"/>
-    <w:link w:val="Heading4"/>
+  <w:style w:type="character" w:customStyle="1" w:styleId="Ttulo4Car">
+    <w:name w:val="Título 4 Car"/>
+    <w:basedOn w:val="Fuentedeprrafopredeter"/>
+    <w:link w:val="Ttulo4"/>
     <w:uiPriority w:val="9"/>
     <w:semiHidden/>
     <w:rsid w:val="00867061"/>
@@ -2502,10 +2517,10 @@
       <w:szCs w:val="24"/>
     </w:rPr>
   </w:style>
-  <w:style w:type="character" w:customStyle="1" w:styleId="Heading5Char">
-    <w:name w:val="Heading 5 Char"/>
-    <w:basedOn w:val="DefaultParagraphFont"/>
-    <w:link w:val="Heading5"/>
+  <w:style w:type="character" w:customStyle="1" w:styleId="Ttulo5Car">
+    <w:name w:val="Título 5 Car"/>
+    <w:basedOn w:val="Fuentedeprrafopredeter"/>
+    <w:link w:val="Ttulo5"/>
     <w:uiPriority w:val="9"/>
     <w:semiHidden/>
     <w:rsid w:val="00867061"/>
@@ -2517,10 +2532,10 @@
       <w:szCs w:val="22"/>
     </w:rPr>
   </w:style>
-  <w:style w:type="character" w:customStyle="1" w:styleId="Heading6Char">
-    <w:name w:val="Heading 6 Char"/>
-    <w:basedOn w:val="DefaultParagraphFont"/>
-    <w:link w:val="Heading6"/>
+  <w:style w:type="character" w:customStyle="1" w:styleId="Ttulo6Car">
+    <w:name w:val="Título 6 Car"/>
+    <w:basedOn w:val="Fuentedeprrafopredeter"/>
+    <w:link w:val="Ttulo6"/>
     <w:uiPriority w:val="9"/>
     <w:semiHidden/>
     <w:rsid w:val="00867061"/>
@@ -2529,10 +2544,10 @@
       <w:color w:val="595959" w:themeColor="text1" w:themeTint="A6"/>
     </w:rPr>
   </w:style>
-  <w:style w:type="character" w:customStyle="1" w:styleId="Heading7Char">
-    <w:name w:val="Heading 7 Char"/>
-    <w:basedOn w:val="DefaultParagraphFont"/>
-    <w:link w:val="Heading7"/>
+  <w:style w:type="character" w:customStyle="1" w:styleId="Ttulo7Car">
+    <w:name w:val="Título 7 Car"/>
+    <w:basedOn w:val="Fuentedeprrafopredeter"/>
+    <w:link w:val="Ttulo7"/>
     <w:uiPriority w:val="9"/>
     <w:semiHidden/>
     <w:rsid w:val="00867061"/>
@@ -2543,10 +2558,10 @@
       <w:color w:val="595959" w:themeColor="text1" w:themeTint="A6"/>
     </w:rPr>
   </w:style>
-  <w:style w:type="character" w:customStyle="1" w:styleId="Heading8Char">
-    <w:name w:val="Heading 8 Char"/>
-    <w:basedOn w:val="DefaultParagraphFont"/>
-    <w:link w:val="Heading8"/>
+  <w:style w:type="character" w:customStyle="1" w:styleId="Ttulo8Car">
+    <w:name w:val="Título 8 Car"/>
+    <w:basedOn w:val="Fuentedeprrafopredeter"/>
+    <w:link w:val="Ttulo8"/>
     <w:uiPriority w:val="9"/>
     <w:semiHidden/>
     <w:rsid w:val="00867061"/>
@@ -2556,10 +2571,10 @@
       <w:color w:val="595959" w:themeColor="text1" w:themeTint="A6"/>
     </w:rPr>
   </w:style>
-  <w:style w:type="character" w:customStyle="1" w:styleId="Heading9Char">
-    <w:name w:val="Heading 9 Char"/>
-    <w:basedOn w:val="DefaultParagraphFont"/>
-    <w:link w:val="Heading9"/>
+  <w:style w:type="character" w:customStyle="1" w:styleId="Ttulo9Car">
+    <w:name w:val="Título 9 Car"/>
+    <w:basedOn w:val="Fuentedeprrafopredeter"/>
+    <w:link w:val="Ttulo9"/>
     <w:uiPriority w:val="9"/>
     <w:semiHidden/>
     <w:rsid w:val="00867061"/>
@@ -2571,7 +2586,7 @@
       <w:color w:val="595959" w:themeColor="text1" w:themeTint="A6"/>
     </w:rPr>
   </w:style>
-  <w:style w:type="paragraph" w:styleId="Caption">
+  <w:style w:type="paragraph" w:styleId="Descripcin">
     <w:name w:val="caption"/>
     <w:basedOn w:val="Normal"/>
     <w:next w:val="Normal"/>
@@ -2591,11 +2606,11 @@
       <w:szCs w:val="20"/>
     </w:rPr>
   </w:style>
-  <w:style w:type="paragraph" w:styleId="Title">
+  <w:style w:type="paragraph" w:styleId="Ttulo">
     <w:name w:val="Title"/>
     <w:basedOn w:val="Normal"/>
     <w:next w:val="Normal"/>
-    <w:link w:val="TitleChar"/>
+    <w:link w:val="TtuloCar"/>
     <w:uiPriority w:val="10"/>
     <w:qFormat/>
     <w:rsid w:val="00867061"/>
@@ -2611,10 +2626,10 @@
       <w:szCs w:val="80"/>
     </w:rPr>
   </w:style>
-  <w:style w:type="character" w:customStyle="1" w:styleId="TitleChar">
-    <w:name w:val="Title Char"/>
-    <w:basedOn w:val="DefaultParagraphFont"/>
-    <w:link w:val="Title"/>
+  <w:style w:type="character" w:customStyle="1" w:styleId="TtuloCar">
+    <w:name w:val="Título Car"/>
+    <w:basedOn w:val="Fuentedeprrafopredeter"/>
+    <w:link w:val="Ttulo"/>
     <w:uiPriority w:val="10"/>
     <w:rsid w:val="00867061"/>
     <w:rPr>
@@ -2625,11 +2640,11 @@
       <w:szCs w:val="80"/>
     </w:rPr>
   </w:style>
-  <w:style w:type="paragraph" w:styleId="Subtitle">
+  <w:style w:type="paragraph" w:styleId="Subttulo">
     <w:name w:val="Subtitle"/>
     <w:basedOn w:val="Normal"/>
     <w:next w:val="Normal"/>
-    <w:link w:val="SubtitleChar"/>
+    <w:link w:val="SubttuloCar"/>
     <w:uiPriority w:val="11"/>
     <w:qFormat/>
     <w:rsid w:val="00867061"/>
@@ -2646,10 +2661,10 @@
       <w:szCs w:val="30"/>
     </w:rPr>
   </w:style>
-  <w:style w:type="character" w:customStyle="1" w:styleId="SubtitleChar">
-    <w:name w:val="Subtitle Char"/>
-    <w:basedOn w:val="DefaultParagraphFont"/>
-    <w:link w:val="Subtitle"/>
+  <w:style w:type="character" w:customStyle="1" w:styleId="SubttuloCar">
+    <w:name w:val="Subtítulo Car"/>
+    <w:basedOn w:val="Fuentedeprrafopredeter"/>
+    <w:link w:val="Subttulo"/>
     <w:uiPriority w:val="11"/>
     <w:rsid w:val="00867061"/>
     <w:rPr>
@@ -2659,9 +2674,9 @@
       <w:szCs w:val="30"/>
     </w:rPr>
   </w:style>
-  <w:style w:type="character" w:styleId="Strong">
+  <w:style w:type="character" w:styleId="Textoennegrita">
     <w:name w:val="Strong"/>
-    <w:basedOn w:val="DefaultParagraphFont"/>
+    <w:basedOn w:val="Fuentedeprrafopredeter"/>
     <w:uiPriority w:val="22"/>
     <w:qFormat/>
     <w:rsid w:val="00867061"/>
@@ -2670,9 +2685,9 @@
       <w:bCs/>
     </w:rPr>
   </w:style>
-  <w:style w:type="character" w:styleId="Emphasis">
+  <w:style w:type="character" w:styleId="nfasis">
     <w:name w:val="Emphasis"/>
-    <w:basedOn w:val="DefaultParagraphFont"/>
+    <w:basedOn w:val="Fuentedeprrafopredeter"/>
     <w:uiPriority w:val="20"/>
     <w:qFormat/>
     <w:rsid w:val="00867061"/>
@@ -2681,9 +2696,9 @@
       <w:iCs/>
     </w:rPr>
   </w:style>
-  <w:style w:type="paragraph" w:styleId="NoSpacing">
+  <w:style w:type="paragraph" w:styleId="Sinespaciado">
     <w:name w:val="No Spacing"/>
-    <w:link w:val="NoSpacingChar"/>
+    <w:link w:val="SinespaciadoCar"/>
     <w:uiPriority w:val="1"/>
     <w:qFormat/>
     <w:rsid w:val="00867061"/>
@@ -2691,11 +2706,11 @@
       <w:spacing w:after="0" w:line="240" w:lineRule="auto"/>
     </w:pPr>
   </w:style>
-  <w:style w:type="paragraph" w:styleId="Quote">
+  <w:style w:type="paragraph" w:styleId="Cita">
     <w:name w:val="Quote"/>
     <w:basedOn w:val="Normal"/>
     <w:next w:val="Normal"/>
-    <w:link w:val="QuoteChar"/>
+    <w:link w:val="CitaCar"/>
     <w:uiPriority w:val="29"/>
     <w:qFormat/>
     <w:rsid w:val="00867061"/>
@@ -2709,10 +2724,10 @@
       <w:iCs/>
     </w:rPr>
   </w:style>
-  <w:style w:type="character" w:customStyle="1" w:styleId="QuoteChar">
-    <w:name w:val="Quote Char"/>
-    <w:basedOn w:val="DefaultParagraphFont"/>
-    <w:link w:val="Quote"/>
+  <w:style w:type="character" w:customStyle="1" w:styleId="CitaCar">
+    <w:name w:val="Cita Car"/>
+    <w:basedOn w:val="Fuentedeprrafopredeter"/>
+    <w:link w:val="Cita"/>
     <w:uiPriority w:val="29"/>
     <w:rsid w:val="00867061"/>
     <w:rPr>
@@ -2720,11 +2735,11 @@
       <w:iCs/>
     </w:rPr>
   </w:style>
-  <w:style w:type="paragraph" w:styleId="IntenseQuote">
+  <w:style w:type="paragraph" w:styleId="Citadestacada">
     <w:name w:val="Intense Quote"/>
     <w:basedOn w:val="Normal"/>
     <w:next w:val="Normal"/>
-    <w:link w:val="IntenseQuoteChar"/>
+    <w:link w:val="CitadestacadaCar"/>
     <w:uiPriority w:val="30"/>
     <w:qFormat/>
     <w:rsid w:val="00867061"/>
@@ -2740,10 +2755,10 @@
       <w:szCs w:val="28"/>
     </w:rPr>
   </w:style>
-  <w:style w:type="character" w:customStyle="1" w:styleId="IntenseQuoteChar">
-    <w:name w:val="Intense Quote Char"/>
-    <w:basedOn w:val="DefaultParagraphFont"/>
-    <w:link w:val="IntenseQuote"/>
+  <w:style w:type="character" w:customStyle="1" w:styleId="CitadestacadaCar">
+    <w:name w:val="Cita destacada Car"/>
+    <w:basedOn w:val="Fuentedeprrafopredeter"/>
+    <w:link w:val="Citadestacada"/>
     <w:uiPriority w:val="30"/>
     <w:rsid w:val="00867061"/>
     <w:rPr>
@@ -2753,9 +2768,9 @@
       <w:szCs w:val="28"/>
     </w:rPr>
   </w:style>
-  <w:style w:type="character" w:styleId="SubtleEmphasis">
+  <w:style w:type="character" w:styleId="nfasissutil">
     <w:name w:val="Subtle Emphasis"/>
-    <w:basedOn w:val="DefaultParagraphFont"/>
+    <w:basedOn w:val="Fuentedeprrafopredeter"/>
     <w:uiPriority w:val="19"/>
     <w:qFormat/>
     <w:rsid w:val="00867061"/>
@@ -2765,9 +2780,9 @@
       <w:color w:val="595959" w:themeColor="text1" w:themeTint="A6"/>
     </w:rPr>
   </w:style>
-  <w:style w:type="character" w:styleId="IntenseEmphasis">
+  <w:style w:type="character" w:styleId="nfasisintenso">
     <w:name w:val="Intense Emphasis"/>
-    <w:basedOn w:val="DefaultParagraphFont"/>
+    <w:basedOn w:val="Fuentedeprrafopredeter"/>
     <w:uiPriority w:val="21"/>
     <w:qFormat/>
     <w:rsid w:val="00867061"/>
@@ -2778,9 +2793,9 @@
       <w:iCs/>
     </w:rPr>
   </w:style>
-  <w:style w:type="character" w:styleId="SubtleReference">
+  <w:style w:type="character" w:styleId="Referenciasutil">
     <w:name w:val="Subtle Reference"/>
-    <w:basedOn w:val="DefaultParagraphFont"/>
+    <w:basedOn w:val="Fuentedeprrafopredeter"/>
     <w:uiPriority w:val="31"/>
     <w:qFormat/>
     <w:rsid w:val="00867061"/>
@@ -2789,9 +2804,9 @@
       <w:color w:val="404040" w:themeColor="text1" w:themeTint="BF"/>
     </w:rPr>
   </w:style>
-  <w:style w:type="character" w:styleId="IntenseReference">
+  <w:style w:type="character" w:styleId="Referenciaintensa">
     <w:name w:val="Intense Reference"/>
-    <w:basedOn w:val="DefaultParagraphFont"/>
+    <w:basedOn w:val="Fuentedeprrafopredeter"/>
     <w:uiPriority w:val="32"/>
     <w:qFormat/>
     <w:rsid w:val="00867061"/>
@@ -2802,9 +2817,9 @@
       <w:u w:val="single"/>
     </w:rPr>
   </w:style>
-  <w:style w:type="character" w:styleId="BookTitle">
+  <w:style w:type="character" w:styleId="Ttulodellibro">
     <w:name w:val="Book Title"/>
-    <w:basedOn w:val="DefaultParagraphFont"/>
+    <w:basedOn w:val="Fuentedeprrafopredeter"/>
     <w:uiPriority w:val="33"/>
     <w:qFormat/>
     <w:rsid w:val="00867061"/>
@@ -2814,9 +2829,9 @@
       <w:smallCaps/>
     </w:rPr>
   </w:style>
-  <w:style w:type="paragraph" w:styleId="TOCHeading">
+  <w:style w:type="paragraph" w:styleId="TtuloTDC">
     <w:name w:val="TOC Heading"/>
-    <w:basedOn w:val="Heading1"/>
+    <w:basedOn w:val="Ttulo1"/>
     <w:next w:val="Normal"/>
     <w:uiPriority w:val="39"/>
     <w:semiHidden/>
@@ -2827,7 +2842,7 @@
       <w:outlineLvl w:val="9"/>
     </w:pPr>
   </w:style>
-  <w:style w:type="paragraph" w:styleId="ListParagraph">
+  <w:style w:type="paragraph" w:styleId="Prrafodelista">
     <w:name w:val="List Paragraph"/>
     <w:basedOn w:val="Normal"/>
     <w:uiPriority w:val="34"/>
@@ -2838,16 +2853,16 @@
       <w:contextualSpacing/>
     </w:pPr>
   </w:style>
-  <w:style w:type="character" w:customStyle="1" w:styleId="NoSpacingChar">
-    <w:name w:val="No Spacing Char"/>
-    <w:basedOn w:val="DefaultParagraphFont"/>
-    <w:link w:val="NoSpacing"/>
+  <w:style w:type="character" w:customStyle="1" w:styleId="SinespaciadoCar">
+    <w:name w:val="Sin espaciado Car"/>
+    <w:basedOn w:val="Fuentedeprrafopredeter"/>
+    <w:link w:val="Sinespaciado"/>
     <w:uiPriority w:val="1"/>
     <w:rsid w:val="00F728CA"/>
   </w:style>
-  <w:style w:type="table" w:styleId="TableGrid">
+  <w:style w:type="table" w:styleId="Tablaconcuadrcula">
     <w:name w:val="Table Grid"/>
-    <w:basedOn w:val="TableNormal"/>
+    <w:basedOn w:val="Tablanormal"/>
     <w:uiPriority w:val="39"/>
     <w:rsid w:val="00EB7DAB"/>
     <w:pPr>
@@ -2864,10 +2879,10 @@
       </w:tblBorders>
     </w:tblPr>
   </w:style>
-  <w:style w:type="paragraph" w:styleId="Header">
+  <w:style w:type="paragraph" w:styleId="Encabezado">
     <w:name w:val="header"/>
     <w:basedOn w:val="Normal"/>
-    <w:link w:val="HeaderChar"/>
+    <w:link w:val="EncabezadoCar"/>
     <w:uiPriority w:val="99"/>
     <w:unhideWhenUsed/>
     <w:rsid w:val="00F3307F"/>
@@ -2879,17 +2894,17 @@
       <w:spacing w:after="0" w:line="240" w:lineRule="auto"/>
     </w:pPr>
   </w:style>
-  <w:style w:type="character" w:customStyle="1" w:styleId="HeaderChar">
-    <w:name w:val="Header Char"/>
-    <w:basedOn w:val="DefaultParagraphFont"/>
-    <w:link w:val="Header"/>
+  <w:style w:type="character" w:customStyle="1" w:styleId="EncabezadoCar">
+    <w:name w:val="Encabezado Car"/>
+    <w:basedOn w:val="Fuentedeprrafopredeter"/>
+    <w:link w:val="Encabezado"/>
     <w:uiPriority w:val="99"/>
     <w:rsid w:val="00F3307F"/>
   </w:style>
-  <w:style w:type="paragraph" w:styleId="Footer">
+  <w:style w:type="paragraph" w:styleId="Piedepgina">
     <w:name w:val="footer"/>
     <w:basedOn w:val="Normal"/>
-    <w:link w:val="FooterChar"/>
+    <w:link w:val="PiedepginaCar"/>
     <w:uiPriority w:val="99"/>
     <w:unhideWhenUsed/>
     <w:rsid w:val="00F3307F"/>
@@ -2901,16 +2916,16 @@
       <w:spacing w:after="0" w:line="240" w:lineRule="auto"/>
     </w:pPr>
   </w:style>
-  <w:style w:type="character" w:customStyle="1" w:styleId="FooterChar">
-    <w:name w:val="Footer Char"/>
-    <w:basedOn w:val="DefaultParagraphFont"/>
-    <w:link w:val="Footer"/>
+  <w:style w:type="character" w:customStyle="1" w:styleId="PiedepginaCar">
+    <w:name w:val="Pie de página Car"/>
+    <w:basedOn w:val="Fuentedeprrafopredeter"/>
+    <w:link w:val="Piedepgina"/>
     <w:uiPriority w:val="99"/>
     <w:rsid w:val="00F3307F"/>
   </w:style>
-  <w:style w:type="character" w:styleId="Hyperlink">
+  <w:style w:type="character" w:styleId="Hipervnculo">
     <w:name w:val="Hyperlink"/>
-    <w:basedOn w:val="DefaultParagraphFont"/>
+    <w:basedOn w:val="Fuentedeprrafopredeter"/>
     <w:uiPriority w:val="99"/>
     <w:unhideWhenUsed/>
     <w:rsid w:val="00FF719A"/>
@@ -2919,9 +2934,9 @@
       <w:u w:val="single"/>
     </w:rPr>
   </w:style>
-  <w:style w:type="character" w:styleId="UnresolvedMention">
+  <w:style w:type="character" w:styleId="Mencinsinresolver">
     <w:name w:val="Unresolved Mention"/>
-    <w:basedOn w:val="DefaultParagraphFont"/>
+    <w:basedOn w:val="Fuentedeprrafopredeter"/>
     <w:uiPriority w:val="99"/>
     <w:semiHidden/>
     <w:unhideWhenUsed/>

</xml_diff>

<commit_message>
explicacion en archivo de Word
</commit_message>
<xml_diff>
--- a/ABET - Taller Diseno de Software.docx
+++ b/ABET - Taller Diseno de Software.docx
@@ -1,6 +1,6 @@
 
 <file path=word/document.xml><?xml version="1.0" encoding="utf-8"?>
-<w:document xmlns:wpc="http://schemas.microsoft.com/office/word/2010/wordprocessingCanvas" xmlns:cx="http://schemas.microsoft.com/office/drawing/2014/chartex" xmlns:cx1="http://schemas.microsoft.com/office/drawing/2015/9/8/chartex" xmlns:cx2="http://schemas.microsoft.com/office/drawing/2015/10/21/chartex" xmlns:cx3="http://schemas.microsoft.com/office/drawing/2016/5/9/chartex" xmlns:cx4="http://schemas.microsoft.com/office/drawing/2016/5/10/chartex" xmlns:cx5="http://schemas.microsoft.com/office/drawing/2016/5/11/chartex" xmlns:cx6="http://schemas.microsoft.com/office/drawing/2016/5/12/chartex" xmlns:cx7="http://schemas.microsoft.com/office/drawing/2016/5/13/chartex" xmlns:cx8="http://schemas.microsoft.com/office/drawing/2016/5/14/chartex" xmlns:mc="http://schemas.openxmlformats.org/markup-compatibility/2006" xmlns:aink="http://schemas.microsoft.com/office/drawing/2016/ink" xmlns:am3d="http://schemas.microsoft.com/office/drawing/2017/model3d" xmlns:o="urn:schemas-microsoft-com:office:office" xmlns:r="http://schemas.openxmlformats.org/officeDocument/2006/relationships" xmlns:m="http://schemas.openxmlformats.org/officeDocument/2006/math" xmlns:v="urn:schemas-microsoft-com:vml" xmlns:wp14="http://schemas.microsoft.com/office/word/2010/wordprocessingDrawing" xmlns:wp="http://schemas.openxmlformats.org/drawingml/2006/wordprocessingDrawing" xmlns:w10="urn:schemas-microsoft-com:office:word" xmlns:w="http://schemas.openxmlformats.org/wordprocessingml/2006/main" xmlns:w14="http://schemas.microsoft.com/office/word/2010/wordml" xmlns:w15="http://schemas.microsoft.com/office/word/2012/wordml" xmlns:w16cid="http://schemas.microsoft.com/office/word/2016/wordml/cid" xmlns:w16se="http://schemas.microsoft.com/office/word/2015/wordml/symex" xmlns:wpg="http://schemas.microsoft.com/office/word/2010/wordprocessingGroup" xmlns:wpi="http://schemas.microsoft.com/office/word/2010/wordprocessingInk" xmlns:wne="http://schemas.microsoft.com/office/word/2006/wordml" xmlns:wps="http://schemas.microsoft.com/office/word/2010/wordprocessingShape" mc:Ignorable="w14 w15 w16se w16cid wp14">
+<w:document xmlns:wpc="http://schemas.microsoft.com/office/word/2010/wordprocessingCanvas" xmlns:mc="http://schemas.openxmlformats.org/markup-compatibility/2006" xmlns:o="urn:schemas-microsoft-com:office:office" xmlns:r="http://schemas.openxmlformats.org/officeDocument/2006/relationships" xmlns:m="http://schemas.openxmlformats.org/officeDocument/2006/math" xmlns:v="urn:schemas-microsoft-com:vml" xmlns:wp14="http://schemas.microsoft.com/office/word/2010/wordprocessingDrawing" xmlns:wp="http://schemas.openxmlformats.org/drawingml/2006/wordprocessingDrawing" xmlns:w10="urn:schemas-microsoft-com:office:word" xmlns:w="http://schemas.openxmlformats.org/wordprocessingml/2006/main" xmlns:w14="http://schemas.microsoft.com/office/word/2010/wordml" xmlns:w15="http://schemas.microsoft.com/office/word/2012/wordml" xmlns:wpg="http://schemas.microsoft.com/office/word/2010/wordprocessingGroup" xmlns:wpi="http://schemas.microsoft.com/office/word/2010/wordprocessingInk" xmlns:wne="http://schemas.microsoft.com/office/word/2006/wordml" xmlns:wps="http://schemas.microsoft.com/office/word/2010/wordprocessingShape" mc:Ignorable="w14 w15 wp14">
   <w:body>
     <w:p>
       <w:pPr>
@@ -503,6 +503,32 @@
       <w:r>
         <w:t>LSP:</w:t>
       </w:r>
+      <w:r>
+        <w:t xml:space="preserve"> En el método</w:t>
+      </w:r>
+      <w:r>
+        <w:t xml:space="preserve"> escuchar de la clas</w:t>
+      </w:r>
+      <w:r>
+        <w:t xml:space="preserve">e Carro, existe una condición </w:t>
+      </w:r>
+      <w:r>
+        <w:t xml:space="preserve">que verifica si la radio </w:t>
+      </w:r>
+      <w:r>
+        <w:t>está</w:t>
+      </w:r>
+      <w:r>
+        <w:t xml:space="preserve"> encendida</w:t>
+      </w:r>
+      <w:r>
+        <w:t>, pero no hay una procedimiento que siga el programa en caso de que no lo esté. Por ello la solución  sería de implementar un método que se encargue de encender la radio, así el método escuchar verifica sin ningún problema el hecho de si está o no encendida la radio</w:t>
+      </w:r>
+      <w:bookmarkStart w:id="0" w:name="_GoBack"/>
+      <w:bookmarkEnd w:id="0"/>
+      <w:r>
+        <w:t xml:space="preserve"> sin ningún problema.</w:t>
+      </w:r>
     </w:p>
     <w:p>
       <w:pPr>
@@ -536,12 +562,8 @@
         <w:pStyle w:val="Prrafodelista"/>
       </w:pPr>
       <w:r>
-        <w:t xml:space="preserve">Una solución es implementar interfaces que se encarguen de los métodos que  se relaciones con todas la clases y cambiar el código para que la dependencia sea desde afuera para desacoplar </w:t>
-      </w:r>
-      <w:bookmarkStart w:id="0" w:name="_GoBack"/>
-      <w:bookmarkEnd w:id="0"/>
-      <w:r>
-        <w:t>cualquier clase de cualquier implementación de otro clase diferente.</w:t>
+        <w:lastRenderedPageBreak/>
+        <w:t>Una solución es implementar interfaces que se encarguen de los métodos que  se relaciones con todas la clases y cambiar el código para que la dependencia sea desde afuera para desacoplar cualquier clase de cualquier implementación de otro clase diferente.</w:t>
       </w:r>
     </w:p>
     <w:p>
@@ -549,7 +571,6 @@
         <w:pStyle w:val="Ttulo1"/>
       </w:pPr>
       <w:r>
-        <w:lastRenderedPageBreak/>
         <w:t>Entregable</w:t>
       </w:r>
     </w:p>
@@ -610,7 +631,7 @@
 </file>
 
 <file path=word/endnotes.xml><?xml version="1.0" encoding="utf-8"?>
-<w:endnotes xmlns:wpc="http://schemas.microsoft.com/office/word/2010/wordprocessingCanvas" xmlns:cx="http://schemas.microsoft.com/office/drawing/2014/chartex" xmlns:cx1="http://schemas.microsoft.com/office/drawing/2015/9/8/chartex" xmlns:cx2="http://schemas.microsoft.com/office/drawing/2015/10/21/chartex" xmlns:cx3="http://schemas.microsoft.com/office/drawing/2016/5/9/chartex" xmlns:cx4="http://schemas.microsoft.com/office/drawing/2016/5/10/chartex" xmlns:cx5="http://schemas.microsoft.com/office/drawing/2016/5/11/chartex" xmlns:cx6="http://schemas.microsoft.com/office/drawing/2016/5/12/chartex" xmlns:cx7="http://schemas.microsoft.com/office/drawing/2016/5/13/chartex" xmlns:cx8="http://schemas.microsoft.com/office/drawing/2016/5/14/chartex" xmlns:mc="http://schemas.openxmlformats.org/markup-compatibility/2006" xmlns:aink="http://schemas.microsoft.com/office/drawing/2016/ink" xmlns:am3d="http://schemas.microsoft.com/office/drawing/2017/model3d" xmlns:o="urn:schemas-microsoft-com:office:office" xmlns:r="http://schemas.openxmlformats.org/officeDocument/2006/relationships" xmlns:m="http://schemas.openxmlformats.org/officeDocument/2006/math" xmlns:v="urn:schemas-microsoft-com:vml" xmlns:wp14="http://schemas.microsoft.com/office/word/2010/wordprocessingDrawing" xmlns:wp="http://schemas.openxmlformats.org/drawingml/2006/wordprocessingDrawing" xmlns:w10="urn:schemas-microsoft-com:office:word" xmlns:w="http://schemas.openxmlformats.org/wordprocessingml/2006/main" xmlns:w14="http://schemas.microsoft.com/office/word/2010/wordml" xmlns:w15="http://schemas.microsoft.com/office/word/2012/wordml" xmlns:w16cid="http://schemas.microsoft.com/office/word/2016/wordml/cid" xmlns:w16se="http://schemas.microsoft.com/office/word/2015/wordml/symex" xmlns:wpg="http://schemas.microsoft.com/office/word/2010/wordprocessingGroup" xmlns:wpi="http://schemas.microsoft.com/office/word/2010/wordprocessingInk" xmlns:wne="http://schemas.microsoft.com/office/word/2006/wordml" xmlns:wps="http://schemas.microsoft.com/office/word/2010/wordprocessingShape" mc:Ignorable="w14 w15 w16se w16cid wp14">
+<w:endnotes xmlns:wpc="http://schemas.microsoft.com/office/word/2010/wordprocessingCanvas" xmlns:mc="http://schemas.openxmlformats.org/markup-compatibility/2006" xmlns:o="urn:schemas-microsoft-com:office:office" xmlns:r="http://schemas.openxmlformats.org/officeDocument/2006/relationships" xmlns:m="http://schemas.openxmlformats.org/officeDocument/2006/math" xmlns:v="urn:schemas-microsoft-com:vml" xmlns:wp14="http://schemas.microsoft.com/office/word/2010/wordprocessingDrawing" xmlns:wp="http://schemas.openxmlformats.org/drawingml/2006/wordprocessingDrawing" xmlns:w10="urn:schemas-microsoft-com:office:word" xmlns:w="http://schemas.openxmlformats.org/wordprocessingml/2006/main" xmlns:w14="http://schemas.microsoft.com/office/word/2010/wordml" xmlns:w15="http://schemas.microsoft.com/office/word/2012/wordml" xmlns:wpg="http://schemas.microsoft.com/office/word/2010/wordprocessingGroup" xmlns:wpi="http://schemas.microsoft.com/office/word/2010/wordprocessingInk" xmlns:wne="http://schemas.microsoft.com/office/word/2006/wordml" xmlns:wps="http://schemas.microsoft.com/office/word/2010/wordprocessingShape" mc:Ignorable="w14 w15 wp14">
   <w:endnote w:type="separator" w:id="-1">
     <w:p>
       <w:pPr>
@@ -635,7 +656,7 @@
 </file>
 
 <file path=word/footer1.xml><?xml version="1.0" encoding="utf-8"?>
-<w:ftr xmlns:wpc="http://schemas.microsoft.com/office/word/2010/wordprocessingCanvas" xmlns:cx="http://schemas.microsoft.com/office/drawing/2014/chartex" xmlns:cx1="http://schemas.microsoft.com/office/drawing/2015/9/8/chartex" xmlns:cx2="http://schemas.microsoft.com/office/drawing/2015/10/21/chartex" xmlns:cx3="http://schemas.microsoft.com/office/drawing/2016/5/9/chartex" xmlns:cx4="http://schemas.microsoft.com/office/drawing/2016/5/10/chartex" xmlns:cx5="http://schemas.microsoft.com/office/drawing/2016/5/11/chartex" xmlns:cx6="http://schemas.microsoft.com/office/drawing/2016/5/12/chartex" xmlns:cx7="http://schemas.microsoft.com/office/drawing/2016/5/13/chartex" xmlns:cx8="http://schemas.microsoft.com/office/drawing/2016/5/14/chartex" xmlns:mc="http://schemas.openxmlformats.org/markup-compatibility/2006" xmlns:aink="http://schemas.microsoft.com/office/drawing/2016/ink" xmlns:am3d="http://schemas.microsoft.com/office/drawing/2017/model3d" xmlns:o="urn:schemas-microsoft-com:office:office" xmlns:r="http://schemas.openxmlformats.org/officeDocument/2006/relationships" xmlns:m="http://schemas.openxmlformats.org/officeDocument/2006/math" xmlns:v="urn:schemas-microsoft-com:vml" xmlns:wp14="http://schemas.microsoft.com/office/word/2010/wordprocessingDrawing" xmlns:wp="http://schemas.openxmlformats.org/drawingml/2006/wordprocessingDrawing" xmlns:w10="urn:schemas-microsoft-com:office:word" xmlns:w="http://schemas.openxmlformats.org/wordprocessingml/2006/main" xmlns:w14="http://schemas.microsoft.com/office/word/2010/wordml" xmlns:w15="http://schemas.microsoft.com/office/word/2012/wordml" xmlns:w16cid="http://schemas.microsoft.com/office/word/2016/wordml/cid" xmlns:w16se="http://schemas.microsoft.com/office/word/2015/wordml/symex" xmlns:wpg="http://schemas.microsoft.com/office/word/2010/wordprocessingGroup" xmlns:wpi="http://schemas.microsoft.com/office/word/2010/wordprocessingInk" xmlns:wne="http://schemas.microsoft.com/office/word/2006/wordml" xmlns:wps="http://schemas.microsoft.com/office/word/2010/wordprocessingShape" mc:Ignorable="w14 w15 w16se w16cid wp14">
+<w:ftr xmlns:wpc="http://schemas.microsoft.com/office/word/2010/wordprocessingCanvas" xmlns:mc="http://schemas.openxmlformats.org/markup-compatibility/2006" xmlns:o="urn:schemas-microsoft-com:office:office" xmlns:r="http://schemas.openxmlformats.org/officeDocument/2006/relationships" xmlns:m="http://schemas.openxmlformats.org/officeDocument/2006/math" xmlns:v="urn:schemas-microsoft-com:vml" xmlns:wp14="http://schemas.microsoft.com/office/word/2010/wordprocessingDrawing" xmlns:wp="http://schemas.openxmlformats.org/drawingml/2006/wordprocessingDrawing" xmlns:w10="urn:schemas-microsoft-com:office:word" xmlns:w="http://schemas.openxmlformats.org/wordprocessingml/2006/main" xmlns:w14="http://schemas.microsoft.com/office/word/2010/wordml" xmlns:w15="http://schemas.microsoft.com/office/word/2012/wordml" xmlns:wpg="http://schemas.microsoft.com/office/word/2010/wordprocessingGroup" xmlns:wpi="http://schemas.microsoft.com/office/word/2010/wordprocessingInk" xmlns:wne="http://schemas.microsoft.com/office/word/2006/wordml" xmlns:wps="http://schemas.microsoft.com/office/word/2010/wordprocessingShape" mc:Ignorable="w14 w15 wp14">
   <w:sdt>
     <w:sdtPr>
       <w:id w:val="966018112"/>
@@ -668,7 +689,7 @@
           <w:rPr>
             <w:noProof/>
           </w:rPr>
-          <w:t>1</w:t>
+          <w:t>2</w:t>
         </w:r>
         <w:r>
           <w:rPr>
@@ -688,7 +709,7 @@
 </file>
 
 <file path=word/footnotes.xml><?xml version="1.0" encoding="utf-8"?>
-<w:footnotes xmlns:wpc="http://schemas.microsoft.com/office/word/2010/wordprocessingCanvas" xmlns:cx="http://schemas.microsoft.com/office/drawing/2014/chartex" xmlns:cx1="http://schemas.microsoft.com/office/drawing/2015/9/8/chartex" xmlns:cx2="http://schemas.microsoft.com/office/drawing/2015/10/21/chartex" xmlns:cx3="http://schemas.microsoft.com/office/drawing/2016/5/9/chartex" xmlns:cx4="http://schemas.microsoft.com/office/drawing/2016/5/10/chartex" xmlns:cx5="http://schemas.microsoft.com/office/drawing/2016/5/11/chartex" xmlns:cx6="http://schemas.microsoft.com/office/drawing/2016/5/12/chartex" xmlns:cx7="http://schemas.microsoft.com/office/drawing/2016/5/13/chartex" xmlns:cx8="http://schemas.microsoft.com/office/drawing/2016/5/14/chartex" xmlns:mc="http://schemas.openxmlformats.org/markup-compatibility/2006" xmlns:aink="http://schemas.microsoft.com/office/drawing/2016/ink" xmlns:am3d="http://schemas.microsoft.com/office/drawing/2017/model3d" xmlns:o="urn:schemas-microsoft-com:office:office" xmlns:r="http://schemas.openxmlformats.org/officeDocument/2006/relationships" xmlns:m="http://schemas.openxmlformats.org/officeDocument/2006/math" xmlns:v="urn:schemas-microsoft-com:vml" xmlns:wp14="http://schemas.microsoft.com/office/word/2010/wordprocessingDrawing" xmlns:wp="http://schemas.openxmlformats.org/drawingml/2006/wordprocessingDrawing" xmlns:w10="urn:schemas-microsoft-com:office:word" xmlns:w="http://schemas.openxmlformats.org/wordprocessingml/2006/main" xmlns:w14="http://schemas.microsoft.com/office/word/2010/wordml" xmlns:w15="http://schemas.microsoft.com/office/word/2012/wordml" xmlns:w16cid="http://schemas.microsoft.com/office/word/2016/wordml/cid" xmlns:w16se="http://schemas.microsoft.com/office/word/2015/wordml/symex" xmlns:wpg="http://schemas.microsoft.com/office/word/2010/wordprocessingGroup" xmlns:wpi="http://schemas.microsoft.com/office/word/2010/wordprocessingInk" xmlns:wne="http://schemas.microsoft.com/office/word/2006/wordml" xmlns:wps="http://schemas.microsoft.com/office/word/2010/wordprocessingShape" mc:Ignorable="w14 w15 w16se w16cid wp14">
+<w:footnotes xmlns:wpc="http://schemas.microsoft.com/office/word/2010/wordprocessingCanvas" xmlns:mc="http://schemas.openxmlformats.org/markup-compatibility/2006" xmlns:o="urn:schemas-microsoft-com:office:office" xmlns:r="http://schemas.openxmlformats.org/officeDocument/2006/relationships" xmlns:m="http://schemas.openxmlformats.org/officeDocument/2006/math" xmlns:v="urn:schemas-microsoft-com:vml" xmlns:wp14="http://schemas.microsoft.com/office/word/2010/wordprocessingDrawing" xmlns:wp="http://schemas.openxmlformats.org/drawingml/2006/wordprocessingDrawing" xmlns:w10="urn:schemas-microsoft-com:office:word" xmlns:w="http://schemas.openxmlformats.org/wordprocessingml/2006/main" xmlns:w14="http://schemas.microsoft.com/office/word/2010/wordml" xmlns:w15="http://schemas.microsoft.com/office/word/2012/wordml" xmlns:wpg="http://schemas.microsoft.com/office/word/2010/wordprocessingGroup" xmlns:wpi="http://schemas.microsoft.com/office/word/2010/wordprocessingInk" xmlns:wne="http://schemas.microsoft.com/office/word/2006/wordml" xmlns:wps="http://schemas.microsoft.com/office/word/2010/wordprocessingShape" mc:Ignorable="w14 w15 wp14">
   <w:footnote w:type="separator" w:id="-1">
     <w:p>
       <w:pPr>
@@ -713,7 +734,7 @@
 </file>
 
 <file path=word/numbering.xml><?xml version="1.0" encoding="utf-8"?>
-<w:numbering xmlns:wpc="http://schemas.microsoft.com/office/word/2010/wordprocessingCanvas" xmlns:cx="http://schemas.microsoft.com/office/drawing/2014/chartex" xmlns:cx1="http://schemas.microsoft.com/office/drawing/2015/9/8/chartex" xmlns:cx2="http://schemas.microsoft.com/office/drawing/2015/10/21/chartex" xmlns:cx3="http://schemas.microsoft.com/office/drawing/2016/5/9/chartex" xmlns:cx4="http://schemas.microsoft.com/office/drawing/2016/5/10/chartex" xmlns:cx5="http://schemas.microsoft.com/office/drawing/2016/5/11/chartex" xmlns:cx6="http://schemas.microsoft.com/office/drawing/2016/5/12/chartex" xmlns:cx7="http://schemas.microsoft.com/office/drawing/2016/5/13/chartex" xmlns:cx8="http://schemas.microsoft.com/office/drawing/2016/5/14/chartex" xmlns:mc="http://schemas.openxmlformats.org/markup-compatibility/2006" xmlns:aink="http://schemas.microsoft.com/office/drawing/2016/ink" xmlns:am3d="http://schemas.microsoft.com/office/drawing/2017/model3d" xmlns:o="urn:schemas-microsoft-com:office:office" xmlns:r="http://schemas.openxmlformats.org/officeDocument/2006/relationships" xmlns:m="http://schemas.openxmlformats.org/officeDocument/2006/math" xmlns:v="urn:schemas-microsoft-com:vml" xmlns:wp14="http://schemas.microsoft.com/office/word/2010/wordprocessingDrawing" xmlns:wp="http://schemas.openxmlformats.org/drawingml/2006/wordprocessingDrawing" xmlns:w10="urn:schemas-microsoft-com:office:word" xmlns:w="http://schemas.openxmlformats.org/wordprocessingml/2006/main" xmlns:w14="http://schemas.microsoft.com/office/word/2010/wordml" xmlns:w15="http://schemas.microsoft.com/office/word/2012/wordml" xmlns:w16cid="http://schemas.microsoft.com/office/word/2016/wordml/cid" xmlns:w16se="http://schemas.microsoft.com/office/word/2015/wordml/symex" xmlns:wpg="http://schemas.microsoft.com/office/word/2010/wordprocessingGroup" xmlns:wpi="http://schemas.microsoft.com/office/word/2010/wordprocessingInk" xmlns:wne="http://schemas.microsoft.com/office/word/2006/wordml" xmlns:wps="http://schemas.microsoft.com/office/word/2010/wordprocessingShape" mc:Ignorable="w14 w15 w16se w16cid wp14">
+<w:numbering xmlns:wpc="http://schemas.microsoft.com/office/word/2010/wordprocessingCanvas" xmlns:mc="http://schemas.openxmlformats.org/markup-compatibility/2006" xmlns:o="urn:schemas-microsoft-com:office:office" xmlns:r="http://schemas.openxmlformats.org/officeDocument/2006/relationships" xmlns:m="http://schemas.openxmlformats.org/officeDocument/2006/math" xmlns:v="urn:schemas-microsoft-com:vml" xmlns:wp14="http://schemas.microsoft.com/office/word/2010/wordprocessingDrawing" xmlns:wp="http://schemas.openxmlformats.org/drawingml/2006/wordprocessingDrawing" xmlns:w10="urn:schemas-microsoft-com:office:word" xmlns:w="http://schemas.openxmlformats.org/wordprocessingml/2006/main" xmlns:w14="http://schemas.microsoft.com/office/word/2010/wordml" xmlns:w15="http://schemas.microsoft.com/office/word/2012/wordml" xmlns:wpg="http://schemas.microsoft.com/office/word/2010/wordprocessingGroup" xmlns:wpi="http://schemas.microsoft.com/office/word/2010/wordprocessingInk" xmlns:wne="http://schemas.microsoft.com/office/word/2006/wordml" xmlns:wps="http://schemas.microsoft.com/office/word/2010/wordprocessingShape" mc:Ignorable="w14 w15 wp14">
   <w:abstractNum w:abstractNumId="0" w15:restartNumberingAfterBreak="0">
     <w:nsid w:val="00FF7019"/>
     <w:multiLevelType w:val="hybridMultilevel"/>
@@ -1832,7 +1853,7 @@
 </file>
 
 <file path=word/styles.xml><?xml version="1.0" encoding="utf-8"?>
-<w:styles xmlns:mc="http://schemas.openxmlformats.org/markup-compatibility/2006" xmlns:r="http://schemas.openxmlformats.org/officeDocument/2006/relationships" xmlns:w="http://schemas.openxmlformats.org/wordprocessingml/2006/main" xmlns:w14="http://schemas.microsoft.com/office/word/2010/wordml" xmlns:w15="http://schemas.microsoft.com/office/word/2012/wordml" xmlns:w16cid="http://schemas.microsoft.com/office/word/2016/wordml/cid" xmlns:w16se="http://schemas.microsoft.com/office/word/2015/wordml/symex" mc:Ignorable="w14 w15 w16se w16cid">
+<w:styles xmlns:mc="http://schemas.openxmlformats.org/markup-compatibility/2006" xmlns:r="http://schemas.openxmlformats.org/officeDocument/2006/relationships" xmlns:w="http://schemas.openxmlformats.org/wordprocessingml/2006/main" xmlns:w14="http://schemas.microsoft.com/office/word/2010/wordml" xmlns:w15="http://schemas.microsoft.com/office/word/2012/wordml" mc:Ignorable="w14 w15">
   <w:docDefaults>
     <w:rPrDefault>
       <w:rPr>
@@ -1848,7 +1869,7 @@
       </w:pPr>
     </w:pPrDefault>
   </w:docDefaults>
-  <w:latentStyles w:defLockedState="0" w:defUIPriority="99" w:defSemiHidden="0" w:defUnhideWhenUsed="0" w:defQFormat="0" w:count="375">
+  <w:latentStyles w:defLockedState="0" w:defUIPriority="99" w:defSemiHidden="0" w:defUnhideWhenUsed="0" w:defQFormat="0" w:count="371">
     <w:lsdException w:name="Normal" w:uiPriority="0" w:qFormat="1"/>
     <w:lsdException w:name="heading 1" w:uiPriority="9" w:qFormat="1"/>
     <w:lsdException w:name="heading 2" w:semiHidden="1" w:uiPriority="9" w:unhideWhenUsed="1" w:qFormat="1"/>
@@ -2220,10 +2241,6 @@
     <w:lsdException w:name="List Table 5 Dark Accent 6" w:uiPriority="50"/>
     <w:lsdException w:name="List Table 6 Colorful Accent 6" w:uiPriority="51"/>
     <w:lsdException w:name="List Table 7 Colorful Accent 6" w:uiPriority="52"/>
-    <w:lsdException w:name="Mention" w:semiHidden="1" w:unhideWhenUsed="1"/>
-    <w:lsdException w:name="Smart Hyperlink" w:semiHidden="1" w:unhideWhenUsed="1"/>
-    <w:lsdException w:name="Hashtag" w:semiHidden="1" w:unhideWhenUsed="1"/>
-    <w:lsdException w:name="Unresolved Mention" w:semiHidden="1" w:unhideWhenUsed="1"/>
   </w:latentStyles>
   <w:style w:type="paragraph" w:default="1" w:styleId="Normal">
     <w:name w:val="Normal"/>
@@ -2606,11 +2623,11 @@
       <w:szCs w:val="20"/>
     </w:rPr>
   </w:style>
-  <w:style w:type="paragraph" w:styleId="Ttulo">
+  <w:style w:type="paragraph" w:styleId="Puesto">
     <w:name w:val="Title"/>
     <w:basedOn w:val="Normal"/>
     <w:next w:val="Normal"/>
-    <w:link w:val="TtuloCar"/>
+    <w:link w:val="PuestoCar"/>
     <w:uiPriority w:val="10"/>
     <w:qFormat/>
     <w:rsid w:val="00867061"/>
@@ -2626,10 +2643,10 @@
       <w:szCs w:val="80"/>
     </w:rPr>
   </w:style>
-  <w:style w:type="character" w:customStyle="1" w:styleId="TtuloCar">
-    <w:name w:val="Título Car"/>
+  <w:style w:type="character" w:customStyle="1" w:styleId="PuestoCar">
+    <w:name w:val="Puesto Car"/>
     <w:basedOn w:val="Fuentedeprrafopredeter"/>
-    <w:link w:val="Ttulo"/>
+    <w:link w:val="Puesto"/>
     <w:uiPriority w:val="10"/>
     <w:rsid w:val="00867061"/>
     <w:rPr>
@@ -2829,7 +2846,7 @@
       <w:smallCaps/>
     </w:rPr>
   </w:style>
-  <w:style w:type="paragraph" w:styleId="TtuloTDC">
+  <w:style w:type="paragraph" w:styleId="TtulodeTDC">
     <w:name w:val="TOC Heading"/>
     <w:basedOn w:val="Ttulo1"/>
     <w:next w:val="Normal"/>
@@ -2934,7 +2951,7 @@
       <w:u w:val="single"/>
     </w:rPr>
   </w:style>
-  <w:style w:type="character" w:styleId="Mencinsinresolver">
+  <w:style w:type="character" w:customStyle="1" w:styleId="UnresolvedMention">
     <w:name w:val="Unresolved Mention"/>
     <w:basedOn w:val="Fuentedeprrafopredeter"/>
     <w:uiPriority w:val="99"/>

</xml_diff>

<commit_message>
Solucion de SRP y agregando dos interfaces faltantes en ISPSolucion
</commit_message>
<xml_diff>
--- a/ABET - Taller Diseno de Software.docx
+++ b/ABET - Taller Diseno de Software.docx
@@ -1,6 +1,6 @@
 
 <file path=word/document.xml><?xml version="1.0" encoding="utf-8"?>
-<w:document xmlns:wpc="http://schemas.microsoft.com/office/word/2010/wordprocessingCanvas" xmlns:mc="http://schemas.openxmlformats.org/markup-compatibility/2006" xmlns:o="urn:schemas-microsoft-com:office:office" xmlns:r="http://schemas.openxmlformats.org/officeDocument/2006/relationships" xmlns:m="http://schemas.openxmlformats.org/officeDocument/2006/math" xmlns:v="urn:schemas-microsoft-com:vml" xmlns:wp14="http://schemas.microsoft.com/office/word/2010/wordprocessingDrawing" xmlns:wp="http://schemas.openxmlformats.org/drawingml/2006/wordprocessingDrawing" xmlns:w10="urn:schemas-microsoft-com:office:word" xmlns:w="http://schemas.openxmlformats.org/wordprocessingml/2006/main" xmlns:w14="http://schemas.microsoft.com/office/word/2010/wordml" xmlns:w15="http://schemas.microsoft.com/office/word/2012/wordml" xmlns:wpg="http://schemas.microsoft.com/office/word/2010/wordprocessingGroup" xmlns:wpi="http://schemas.microsoft.com/office/word/2010/wordprocessingInk" xmlns:wne="http://schemas.microsoft.com/office/word/2006/wordml" xmlns:wps="http://schemas.microsoft.com/office/word/2010/wordprocessingShape" mc:Ignorable="w14 w15 wp14">
+<w:document xmlns:wpc="http://schemas.microsoft.com/office/word/2010/wordprocessingCanvas" xmlns:cx="http://schemas.microsoft.com/office/drawing/2014/chartex" xmlns:cx1="http://schemas.microsoft.com/office/drawing/2015/9/8/chartex" xmlns:cx2="http://schemas.microsoft.com/office/drawing/2015/10/21/chartex" xmlns:cx3="http://schemas.microsoft.com/office/drawing/2016/5/9/chartex" xmlns:cx4="http://schemas.microsoft.com/office/drawing/2016/5/10/chartex" xmlns:cx5="http://schemas.microsoft.com/office/drawing/2016/5/11/chartex" xmlns:cx6="http://schemas.microsoft.com/office/drawing/2016/5/12/chartex" xmlns:cx7="http://schemas.microsoft.com/office/drawing/2016/5/13/chartex" xmlns:cx8="http://schemas.microsoft.com/office/drawing/2016/5/14/chartex" xmlns:mc="http://schemas.openxmlformats.org/markup-compatibility/2006" xmlns:aink="http://schemas.microsoft.com/office/drawing/2016/ink" xmlns:am3d="http://schemas.microsoft.com/office/drawing/2017/model3d" xmlns:o="urn:schemas-microsoft-com:office:office" xmlns:r="http://schemas.openxmlformats.org/officeDocument/2006/relationships" xmlns:m="http://schemas.openxmlformats.org/officeDocument/2006/math" xmlns:v="urn:schemas-microsoft-com:vml" xmlns:wp14="http://schemas.microsoft.com/office/word/2010/wordprocessingDrawing" xmlns:wp="http://schemas.openxmlformats.org/drawingml/2006/wordprocessingDrawing" xmlns:w10="urn:schemas-microsoft-com:office:word" xmlns:w="http://schemas.openxmlformats.org/wordprocessingml/2006/main" xmlns:w14="http://schemas.microsoft.com/office/word/2010/wordml" xmlns:w15="http://schemas.microsoft.com/office/word/2012/wordml" xmlns:w16cid="http://schemas.microsoft.com/office/word/2016/wordml/cid" xmlns:w16se="http://schemas.microsoft.com/office/word/2015/wordml/symex" xmlns:wpg="http://schemas.microsoft.com/office/word/2010/wordprocessingGroup" xmlns:wpi="http://schemas.microsoft.com/office/word/2010/wordprocessingInk" xmlns:wne="http://schemas.microsoft.com/office/word/2006/wordml" xmlns:wps="http://schemas.microsoft.com/office/word/2010/wordprocessingShape" mc:Ignorable="w14 w15 w16se w16cid wp14">
   <w:body>
     <w:p>
       <w:pPr>
@@ -479,6 +479,51 @@
       <w:r>
         <w:t>SRP:</w:t>
       </w:r>
+      <w:r>
+        <w:t xml:space="preserve"> La clase </w:t>
+      </w:r>
+      <w:proofErr w:type="spellStart"/>
+      <w:r>
+        <w:t>Máq</w:t>
+      </w:r>
+      <w:r>
+        <w:t>uinaHaceTodo</w:t>
+      </w:r>
+      <w:proofErr w:type="spellEnd"/>
+      <w:r>
+        <w:t xml:space="preserve"> cumple con muchas tareas por lo que tendrá muchas razones para ser cambiada, violando el </w:t>
+      </w:r>
+      <w:r>
+        <w:t>principio de responsabilidad única.</w:t>
+      </w:r>
+      <w:r>
+        <w:t xml:space="preserve"> </w:t>
+      </w:r>
+      <w:r>
+        <w:t>La solución c</w:t>
+      </w:r>
+      <w:r>
+        <w:t xml:space="preserve">onsiste en separar a la clase </w:t>
+      </w:r>
+      <w:proofErr w:type="spellStart"/>
+      <w:r>
+        <w:t>Má</w:t>
+      </w:r>
+      <w:bookmarkStart w:id="0" w:name="_GoBack"/>
+      <w:bookmarkEnd w:id="0"/>
+      <w:r>
+        <w:t>quinaHaceTodo</w:t>
+      </w:r>
+      <w:proofErr w:type="spellEnd"/>
+      <w:r>
+        <w:t xml:space="preserve"> la cual está enfocada en muchas tareas y podría cambiar por muchas razones</w:t>
+      </w:r>
+      <w:r>
+        <w:t xml:space="preserve"> e</w:t>
+      </w:r>
+      <w:r>
+        <w:t>n otras clases para que realicen una tarea específica y se cumpla el SRP</w:t>
+      </w:r>
     </w:p>
     <w:p>
       <w:pPr>
@@ -522,12 +567,7 @@
         <w:t xml:space="preserve"> encendida</w:t>
       </w:r>
       <w:r>
-        <w:t>, pero no hay una procedimiento que siga el programa en caso de que no lo esté. Por ello la solución  sería de implementar un método que se encargue de encender la radio, así el método escuchar verifica sin ningún problema el hecho de si está o no encendida la radio</w:t>
-      </w:r>
-      <w:bookmarkStart w:id="0" w:name="_GoBack"/>
-      <w:bookmarkEnd w:id="0"/>
-      <w:r>
-        <w:t xml:space="preserve"> sin ningún problema.</w:t>
+        <w:t>, pero no hay una procedimiento que siga el programa en caso de que no lo esté. Por ello la solución  sería de implementar un método que se encargue de encender la radio, así el método escuchar verifica sin ningún problema el hecho de si está o no encendida la radio sin ningún problema.</w:t>
       </w:r>
     </w:p>
     <w:p>
@@ -541,6 +581,9 @@
       <w:r>
         <w:t>ISP:</w:t>
       </w:r>
+      <w:r>
+        <w:t xml:space="preserve"> </w:t>
+      </w:r>
     </w:p>
     <w:p>
       <w:pPr>
@@ -551,6 +594,7 @@
         </w:numPr>
       </w:pPr>
       <w:r>
+        <w:lastRenderedPageBreak/>
         <w:t>DIP:</w:t>
       </w:r>
       <w:r>
@@ -562,7 +606,6 @@
         <w:pStyle w:val="Prrafodelista"/>
       </w:pPr>
       <w:r>
-        <w:lastRenderedPageBreak/>
         <w:t>Una solución es implementar interfaces que se encarguen de los métodos que  se relaciones con todas la clases y cambiar el código para que la dependencia sea desde afuera para desacoplar cualquier clase de cualquier implementación de otro clase diferente.</w:t>
       </w:r>
     </w:p>
@@ -631,7 +674,7 @@
 </file>
 
 <file path=word/endnotes.xml><?xml version="1.0" encoding="utf-8"?>
-<w:endnotes xmlns:wpc="http://schemas.microsoft.com/office/word/2010/wordprocessingCanvas" xmlns:mc="http://schemas.openxmlformats.org/markup-compatibility/2006" xmlns:o="urn:schemas-microsoft-com:office:office" xmlns:r="http://schemas.openxmlformats.org/officeDocument/2006/relationships" xmlns:m="http://schemas.openxmlformats.org/officeDocument/2006/math" xmlns:v="urn:schemas-microsoft-com:vml" xmlns:wp14="http://schemas.microsoft.com/office/word/2010/wordprocessingDrawing" xmlns:wp="http://schemas.openxmlformats.org/drawingml/2006/wordprocessingDrawing" xmlns:w10="urn:schemas-microsoft-com:office:word" xmlns:w="http://schemas.openxmlformats.org/wordprocessingml/2006/main" xmlns:w14="http://schemas.microsoft.com/office/word/2010/wordml" xmlns:w15="http://schemas.microsoft.com/office/word/2012/wordml" xmlns:wpg="http://schemas.microsoft.com/office/word/2010/wordprocessingGroup" xmlns:wpi="http://schemas.microsoft.com/office/word/2010/wordprocessingInk" xmlns:wne="http://schemas.microsoft.com/office/word/2006/wordml" xmlns:wps="http://schemas.microsoft.com/office/word/2010/wordprocessingShape" mc:Ignorable="w14 w15 wp14">
+<w:endnotes xmlns:wpc="http://schemas.microsoft.com/office/word/2010/wordprocessingCanvas" xmlns:cx="http://schemas.microsoft.com/office/drawing/2014/chartex" xmlns:cx1="http://schemas.microsoft.com/office/drawing/2015/9/8/chartex" xmlns:cx2="http://schemas.microsoft.com/office/drawing/2015/10/21/chartex" xmlns:cx3="http://schemas.microsoft.com/office/drawing/2016/5/9/chartex" xmlns:cx4="http://schemas.microsoft.com/office/drawing/2016/5/10/chartex" xmlns:cx5="http://schemas.microsoft.com/office/drawing/2016/5/11/chartex" xmlns:cx6="http://schemas.microsoft.com/office/drawing/2016/5/12/chartex" xmlns:cx7="http://schemas.microsoft.com/office/drawing/2016/5/13/chartex" xmlns:cx8="http://schemas.microsoft.com/office/drawing/2016/5/14/chartex" xmlns:mc="http://schemas.openxmlformats.org/markup-compatibility/2006" xmlns:aink="http://schemas.microsoft.com/office/drawing/2016/ink" xmlns:am3d="http://schemas.microsoft.com/office/drawing/2017/model3d" xmlns:o="urn:schemas-microsoft-com:office:office" xmlns:r="http://schemas.openxmlformats.org/officeDocument/2006/relationships" xmlns:m="http://schemas.openxmlformats.org/officeDocument/2006/math" xmlns:v="urn:schemas-microsoft-com:vml" xmlns:wp14="http://schemas.microsoft.com/office/word/2010/wordprocessingDrawing" xmlns:wp="http://schemas.openxmlformats.org/drawingml/2006/wordprocessingDrawing" xmlns:w10="urn:schemas-microsoft-com:office:word" xmlns:w="http://schemas.openxmlformats.org/wordprocessingml/2006/main" xmlns:w14="http://schemas.microsoft.com/office/word/2010/wordml" xmlns:w15="http://schemas.microsoft.com/office/word/2012/wordml" xmlns:w16cid="http://schemas.microsoft.com/office/word/2016/wordml/cid" xmlns:w16se="http://schemas.microsoft.com/office/word/2015/wordml/symex" xmlns:wpg="http://schemas.microsoft.com/office/word/2010/wordprocessingGroup" xmlns:wpi="http://schemas.microsoft.com/office/word/2010/wordprocessingInk" xmlns:wne="http://schemas.microsoft.com/office/word/2006/wordml" xmlns:wps="http://schemas.microsoft.com/office/word/2010/wordprocessingShape" mc:Ignorable="w14 w15 w16se w16cid wp14">
   <w:endnote w:type="separator" w:id="-1">
     <w:p>
       <w:pPr>
@@ -656,7 +699,7 @@
 </file>
 
 <file path=word/footer1.xml><?xml version="1.0" encoding="utf-8"?>
-<w:ftr xmlns:wpc="http://schemas.microsoft.com/office/word/2010/wordprocessingCanvas" xmlns:mc="http://schemas.openxmlformats.org/markup-compatibility/2006" xmlns:o="urn:schemas-microsoft-com:office:office" xmlns:r="http://schemas.openxmlformats.org/officeDocument/2006/relationships" xmlns:m="http://schemas.openxmlformats.org/officeDocument/2006/math" xmlns:v="urn:schemas-microsoft-com:vml" xmlns:wp14="http://schemas.microsoft.com/office/word/2010/wordprocessingDrawing" xmlns:wp="http://schemas.openxmlformats.org/drawingml/2006/wordprocessingDrawing" xmlns:w10="urn:schemas-microsoft-com:office:word" xmlns:w="http://schemas.openxmlformats.org/wordprocessingml/2006/main" xmlns:w14="http://schemas.microsoft.com/office/word/2010/wordml" xmlns:w15="http://schemas.microsoft.com/office/word/2012/wordml" xmlns:wpg="http://schemas.microsoft.com/office/word/2010/wordprocessingGroup" xmlns:wpi="http://schemas.microsoft.com/office/word/2010/wordprocessingInk" xmlns:wne="http://schemas.microsoft.com/office/word/2006/wordml" xmlns:wps="http://schemas.microsoft.com/office/word/2010/wordprocessingShape" mc:Ignorable="w14 w15 wp14">
+<w:ftr xmlns:wpc="http://schemas.microsoft.com/office/word/2010/wordprocessingCanvas" xmlns:cx="http://schemas.microsoft.com/office/drawing/2014/chartex" xmlns:cx1="http://schemas.microsoft.com/office/drawing/2015/9/8/chartex" xmlns:cx2="http://schemas.microsoft.com/office/drawing/2015/10/21/chartex" xmlns:cx3="http://schemas.microsoft.com/office/drawing/2016/5/9/chartex" xmlns:cx4="http://schemas.microsoft.com/office/drawing/2016/5/10/chartex" xmlns:cx5="http://schemas.microsoft.com/office/drawing/2016/5/11/chartex" xmlns:cx6="http://schemas.microsoft.com/office/drawing/2016/5/12/chartex" xmlns:cx7="http://schemas.microsoft.com/office/drawing/2016/5/13/chartex" xmlns:cx8="http://schemas.microsoft.com/office/drawing/2016/5/14/chartex" xmlns:mc="http://schemas.openxmlformats.org/markup-compatibility/2006" xmlns:aink="http://schemas.microsoft.com/office/drawing/2016/ink" xmlns:am3d="http://schemas.microsoft.com/office/drawing/2017/model3d" xmlns:o="urn:schemas-microsoft-com:office:office" xmlns:r="http://schemas.openxmlformats.org/officeDocument/2006/relationships" xmlns:m="http://schemas.openxmlformats.org/officeDocument/2006/math" xmlns:v="urn:schemas-microsoft-com:vml" xmlns:wp14="http://schemas.microsoft.com/office/word/2010/wordprocessingDrawing" xmlns:wp="http://schemas.openxmlformats.org/drawingml/2006/wordprocessingDrawing" xmlns:w10="urn:schemas-microsoft-com:office:word" xmlns:w="http://schemas.openxmlformats.org/wordprocessingml/2006/main" xmlns:w14="http://schemas.microsoft.com/office/word/2010/wordml" xmlns:w15="http://schemas.microsoft.com/office/word/2012/wordml" xmlns:w16cid="http://schemas.microsoft.com/office/word/2016/wordml/cid" xmlns:w16se="http://schemas.microsoft.com/office/word/2015/wordml/symex" xmlns:wpg="http://schemas.microsoft.com/office/word/2010/wordprocessingGroup" xmlns:wpi="http://schemas.microsoft.com/office/word/2010/wordprocessingInk" xmlns:wne="http://schemas.microsoft.com/office/word/2006/wordml" xmlns:wps="http://schemas.microsoft.com/office/word/2010/wordprocessingShape" mc:Ignorable="w14 w15 w16se w16cid wp14">
   <w:sdt>
     <w:sdtPr>
       <w:id w:val="966018112"/>
@@ -709,7 +752,7 @@
 </file>
 
 <file path=word/footnotes.xml><?xml version="1.0" encoding="utf-8"?>
-<w:footnotes xmlns:wpc="http://schemas.microsoft.com/office/word/2010/wordprocessingCanvas" xmlns:mc="http://schemas.openxmlformats.org/markup-compatibility/2006" xmlns:o="urn:schemas-microsoft-com:office:office" xmlns:r="http://schemas.openxmlformats.org/officeDocument/2006/relationships" xmlns:m="http://schemas.openxmlformats.org/officeDocument/2006/math" xmlns:v="urn:schemas-microsoft-com:vml" xmlns:wp14="http://schemas.microsoft.com/office/word/2010/wordprocessingDrawing" xmlns:wp="http://schemas.openxmlformats.org/drawingml/2006/wordprocessingDrawing" xmlns:w10="urn:schemas-microsoft-com:office:word" xmlns:w="http://schemas.openxmlformats.org/wordprocessingml/2006/main" xmlns:w14="http://schemas.microsoft.com/office/word/2010/wordml" xmlns:w15="http://schemas.microsoft.com/office/word/2012/wordml" xmlns:wpg="http://schemas.microsoft.com/office/word/2010/wordprocessingGroup" xmlns:wpi="http://schemas.microsoft.com/office/word/2010/wordprocessingInk" xmlns:wne="http://schemas.microsoft.com/office/word/2006/wordml" xmlns:wps="http://schemas.microsoft.com/office/word/2010/wordprocessingShape" mc:Ignorable="w14 w15 wp14">
+<w:footnotes xmlns:wpc="http://schemas.microsoft.com/office/word/2010/wordprocessingCanvas" xmlns:cx="http://schemas.microsoft.com/office/drawing/2014/chartex" xmlns:cx1="http://schemas.microsoft.com/office/drawing/2015/9/8/chartex" xmlns:cx2="http://schemas.microsoft.com/office/drawing/2015/10/21/chartex" xmlns:cx3="http://schemas.microsoft.com/office/drawing/2016/5/9/chartex" xmlns:cx4="http://schemas.microsoft.com/office/drawing/2016/5/10/chartex" xmlns:cx5="http://schemas.microsoft.com/office/drawing/2016/5/11/chartex" xmlns:cx6="http://schemas.microsoft.com/office/drawing/2016/5/12/chartex" xmlns:cx7="http://schemas.microsoft.com/office/drawing/2016/5/13/chartex" xmlns:cx8="http://schemas.microsoft.com/office/drawing/2016/5/14/chartex" xmlns:mc="http://schemas.openxmlformats.org/markup-compatibility/2006" xmlns:aink="http://schemas.microsoft.com/office/drawing/2016/ink" xmlns:am3d="http://schemas.microsoft.com/office/drawing/2017/model3d" xmlns:o="urn:schemas-microsoft-com:office:office" xmlns:r="http://schemas.openxmlformats.org/officeDocument/2006/relationships" xmlns:m="http://schemas.openxmlformats.org/officeDocument/2006/math" xmlns:v="urn:schemas-microsoft-com:vml" xmlns:wp14="http://schemas.microsoft.com/office/word/2010/wordprocessingDrawing" xmlns:wp="http://schemas.openxmlformats.org/drawingml/2006/wordprocessingDrawing" xmlns:w10="urn:schemas-microsoft-com:office:word" xmlns:w="http://schemas.openxmlformats.org/wordprocessingml/2006/main" xmlns:w14="http://schemas.microsoft.com/office/word/2010/wordml" xmlns:w15="http://schemas.microsoft.com/office/word/2012/wordml" xmlns:w16cid="http://schemas.microsoft.com/office/word/2016/wordml/cid" xmlns:w16se="http://schemas.microsoft.com/office/word/2015/wordml/symex" xmlns:wpg="http://schemas.microsoft.com/office/word/2010/wordprocessingGroup" xmlns:wpi="http://schemas.microsoft.com/office/word/2010/wordprocessingInk" xmlns:wne="http://schemas.microsoft.com/office/word/2006/wordml" xmlns:wps="http://schemas.microsoft.com/office/word/2010/wordprocessingShape" mc:Ignorable="w14 w15 w16se w16cid wp14">
   <w:footnote w:type="separator" w:id="-1">
     <w:p>
       <w:pPr>
@@ -734,7 +777,7 @@
 </file>
 
 <file path=word/numbering.xml><?xml version="1.0" encoding="utf-8"?>
-<w:numbering xmlns:wpc="http://schemas.microsoft.com/office/word/2010/wordprocessingCanvas" xmlns:mc="http://schemas.openxmlformats.org/markup-compatibility/2006" xmlns:o="urn:schemas-microsoft-com:office:office" xmlns:r="http://schemas.openxmlformats.org/officeDocument/2006/relationships" xmlns:m="http://schemas.openxmlformats.org/officeDocument/2006/math" xmlns:v="urn:schemas-microsoft-com:vml" xmlns:wp14="http://schemas.microsoft.com/office/word/2010/wordprocessingDrawing" xmlns:wp="http://schemas.openxmlformats.org/drawingml/2006/wordprocessingDrawing" xmlns:w10="urn:schemas-microsoft-com:office:word" xmlns:w="http://schemas.openxmlformats.org/wordprocessingml/2006/main" xmlns:w14="http://schemas.microsoft.com/office/word/2010/wordml" xmlns:w15="http://schemas.microsoft.com/office/word/2012/wordml" xmlns:wpg="http://schemas.microsoft.com/office/word/2010/wordprocessingGroup" xmlns:wpi="http://schemas.microsoft.com/office/word/2010/wordprocessingInk" xmlns:wne="http://schemas.microsoft.com/office/word/2006/wordml" xmlns:wps="http://schemas.microsoft.com/office/word/2010/wordprocessingShape" mc:Ignorable="w14 w15 wp14">
+<w:numbering xmlns:wpc="http://schemas.microsoft.com/office/word/2010/wordprocessingCanvas" xmlns:cx="http://schemas.microsoft.com/office/drawing/2014/chartex" xmlns:cx1="http://schemas.microsoft.com/office/drawing/2015/9/8/chartex" xmlns:cx2="http://schemas.microsoft.com/office/drawing/2015/10/21/chartex" xmlns:cx3="http://schemas.microsoft.com/office/drawing/2016/5/9/chartex" xmlns:cx4="http://schemas.microsoft.com/office/drawing/2016/5/10/chartex" xmlns:cx5="http://schemas.microsoft.com/office/drawing/2016/5/11/chartex" xmlns:cx6="http://schemas.microsoft.com/office/drawing/2016/5/12/chartex" xmlns:cx7="http://schemas.microsoft.com/office/drawing/2016/5/13/chartex" xmlns:cx8="http://schemas.microsoft.com/office/drawing/2016/5/14/chartex" xmlns:mc="http://schemas.openxmlformats.org/markup-compatibility/2006" xmlns:aink="http://schemas.microsoft.com/office/drawing/2016/ink" xmlns:am3d="http://schemas.microsoft.com/office/drawing/2017/model3d" xmlns:o="urn:schemas-microsoft-com:office:office" xmlns:r="http://schemas.openxmlformats.org/officeDocument/2006/relationships" xmlns:m="http://schemas.openxmlformats.org/officeDocument/2006/math" xmlns:v="urn:schemas-microsoft-com:vml" xmlns:wp14="http://schemas.microsoft.com/office/word/2010/wordprocessingDrawing" xmlns:wp="http://schemas.openxmlformats.org/drawingml/2006/wordprocessingDrawing" xmlns:w10="urn:schemas-microsoft-com:office:word" xmlns:w="http://schemas.openxmlformats.org/wordprocessingml/2006/main" xmlns:w14="http://schemas.microsoft.com/office/word/2010/wordml" xmlns:w15="http://schemas.microsoft.com/office/word/2012/wordml" xmlns:w16cid="http://schemas.microsoft.com/office/word/2016/wordml/cid" xmlns:w16se="http://schemas.microsoft.com/office/word/2015/wordml/symex" xmlns:wpg="http://schemas.microsoft.com/office/word/2010/wordprocessingGroup" xmlns:wpi="http://schemas.microsoft.com/office/word/2010/wordprocessingInk" xmlns:wne="http://schemas.microsoft.com/office/word/2006/wordml" xmlns:wps="http://schemas.microsoft.com/office/word/2010/wordprocessingShape" mc:Ignorable="w14 w15 w16se w16cid wp14">
   <w:abstractNum w:abstractNumId="0" w15:restartNumberingAfterBreak="0">
     <w:nsid w:val="00FF7019"/>
     <w:multiLevelType w:val="hybridMultilevel"/>
@@ -1853,7 +1896,7 @@
 </file>
 
 <file path=word/styles.xml><?xml version="1.0" encoding="utf-8"?>
-<w:styles xmlns:mc="http://schemas.openxmlformats.org/markup-compatibility/2006" xmlns:r="http://schemas.openxmlformats.org/officeDocument/2006/relationships" xmlns:w="http://schemas.openxmlformats.org/wordprocessingml/2006/main" xmlns:w14="http://schemas.microsoft.com/office/word/2010/wordml" xmlns:w15="http://schemas.microsoft.com/office/word/2012/wordml" mc:Ignorable="w14 w15">
+<w:styles xmlns:mc="http://schemas.openxmlformats.org/markup-compatibility/2006" xmlns:r="http://schemas.openxmlformats.org/officeDocument/2006/relationships" xmlns:w="http://schemas.openxmlformats.org/wordprocessingml/2006/main" xmlns:w14="http://schemas.microsoft.com/office/word/2010/wordml" xmlns:w15="http://schemas.microsoft.com/office/word/2012/wordml" xmlns:w16cid="http://schemas.microsoft.com/office/word/2016/wordml/cid" xmlns:w16se="http://schemas.microsoft.com/office/word/2015/wordml/symex" mc:Ignorable="w14 w15 w16se w16cid">
   <w:docDefaults>
     <w:rPrDefault>
       <w:rPr>
@@ -1869,7 +1912,7 @@
       </w:pPr>
     </w:pPrDefault>
   </w:docDefaults>
-  <w:latentStyles w:defLockedState="0" w:defUIPriority="99" w:defSemiHidden="0" w:defUnhideWhenUsed="0" w:defQFormat="0" w:count="371">
+  <w:latentStyles w:defLockedState="0" w:defUIPriority="99" w:defSemiHidden="0" w:defUnhideWhenUsed="0" w:defQFormat="0" w:count="375">
     <w:lsdException w:name="Normal" w:uiPriority="0" w:qFormat="1"/>
     <w:lsdException w:name="heading 1" w:uiPriority="9" w:qFormat="1"/>
     <w:lsdException w:name="heading 2" w:semiHidden="1" w:uiPriority="9" w:unhideWhenUsed="1" w:qFormat="1"/>
@@ -1975,7 +2018,6 @@
     <w:lsdException w:name="HTML Sample" w:semiHidden="1" w:unhideWhenUsed="1"/>
     <w:lsdException w:name="HTML Typewriter" w:semiHidden="1" w:unhideWhenUsed="1"/>
     <w:lsdException w:name="HTML Variable" w:semiHidden="1" w:unhideWhenUsed="1"/>
-    <w:lsdException w:name="Normal Table" w:semiHidden="1" w:unhideWhenUsed="1"/>
     <w:lsdException w:name="annotation subject" w:semiHidden="1" w:unhideWhenUsed="1"/>
     <w:lsdException w:name="No List" w:semiHidden="1" w:unhideWhenUsed="1"/>
     <w:lsdException w:name="Outline List 1" w:semiHidden="1" w:unhideWhenUsed="1"/>
@@ -2019,10 +2061,8 @@
     <w:lsdException w:name="Table Elegant" w:semiHidden="1" w:unhideWhenUsed="1"/>
     <w:lsdException w:name="Table Professional" w:semiHidden="1" w:unhideWhenUsed="1"/>
     <w:lsdException w:name="Table Subtle 1" w:semiHidden="1" w:unhideWhenUsed="1"/>
-    <w:lsdException w:name="Table Subtle 2" w:semiHidden="1" w:unhideWhenUsed="1"/>
     <w:lsdException w:name="Table Web 1" w:semiHidden="1" w:unhideWhenUsed="1"/>
     <w:lsdException w:name="Table Web 2" w:semiHidden="1" w:unhideWhenUsed="1"/>
-    <w:lsdException w:name="Table Web 3" w:semiHidden="1" w:unhideWhenUsed="1"/>
     <w:lsdException w:name="Balloon Text" w:semiHidden="1" w:unhideWhenUsed="1"/>
     <w:lsdException w:name="Table Grid" w:uiPriority="39"/>
     <w:lsdException w:name="Table Theme" w:semiHidden="1" w:unhideWhenUsed="1"/>
@@ -2241,6 +2281,10 @@
     <w:lsdException w:name="List Table 5 Dark Accent 6" w:uiPriority="50"/>
     <w:lsdException w:name="List Table 6 Colorful Accent 6" w:uiPriority="51"/>
     <w:lsdException w:name="List Table 7 Colorful Accent 6" w:uiPriority="52"/>
+    <w:lsdException w:name="Mention" w:semiHidden="1" w:unhideWhenUsed="1"/>
+    <w:lsdException w:name="Smart Hyperlink" w:semiHidden="1" w:unhideWhenUsed="1"/>
+    <w:lsdException w:name="Hashtag" w:semiHidden="1" w:unhideWhenUsed="1"/>
+    <w:lsdException w:name="Unresolved Mention" w:semiHidden="1" w:unhideWhenUsed="1"/>
   </w:latentStyles>
   <w:style w:type="paragraph" w:default="1" w:styleId="Normal">
     <w:name w:val="Normal"/>
@@ -2623,11 +2667,11 @@
       <w:szCs w:val="20"/>
     </w:rPr>
   </w:style>
-  <w:style w:type="paragraph" w:styleId="Puesto">
+  <w:style w:type="paragraph" w:styleId="Ttulo">
     <w:name w:val="Title"/>
     <w:basedOn w:val="Normal"/>
     <w:next w:val="Normal"/>
-    <w:link w:val="PuestoCar"/>
+    <w:link w:val="TtuloCar"/>
     <w:uiPriority w:val="10"/>
     <w:qFormat/>
     <w:rsid w:val="00867061"/>
@@ -2643,10 +2687,10 @@
       <w:szCs w:val="80"/>
     </w:rPr>
   </w:style>
-  <w:style w:type="character" w:customStyle="1" w:styleId="PuestoCar">
-    <w:name w:val="Puesto Car"/>
+  <w:style w:type="character" w:customStyle="1" w:styleId="TtuloCar">
+    <w:name w:val="Título Car"/>
     <w:basedOn w:val="Fuentedeprrafopredeter"/>
-    <w:link w:val="Puesto"/>
+    <w:link w:val="Ttulo"/>
     <w:uiPriority w:val="10"/>
     <w:rsid w:val="00867061"/>
     <w:rPr>
@@ -2846,7 +2890,7 @@
       <w:smallCaps/>
     </w:rPr>
   </w:style>
-  <w:style w:type="paragraph" w:styleId="TtulodeTDC">
+  <w:style w:type="paragraph" w:styleId="TtuloTDC">
     <w:name w:val="TOC Heading"/>
     <w:basedOn w:val="Ttulo1"/>
     <w:next w:val="Normal"/>
@@ -2951,8 +2995,8 @@
       <w:u w:val="single"/>
     </w:rPr>
   </w:style>
-  <w:style w:type="character" w:customStyle="1" w:styleId="UnresolvedMention">
-    <w:name w:val="Unresolved Mention"/>
+  <w:style w:type="character" w:customStyle="1" w:styleId="Mencinsinresolver1">
+    <w:name w:val="Mención sin resolver1"/>
     <w:basedOn w:val="Fuentedeprrafopredeter"/>
     <w:uiPriority w:val="99"/>
     <w:semiHidden/>

</xml_diff>

<commit_message>
Correcion en archivo word
</commit_message>
<xml_diff>
--- a/ABET - Taller Diseno de Software.docx
+++ b/ABET - Taller Diseno de Software.docx
@@ -1,6 +1,6 @@
 
 <file path=word/document.xml><?xml version="1.0" encoding="utf-8"?>
-<w:document xmlns:wpc="http://schemas.microsoft.com/office/word/2010/wordprocessingCanvas" xmlns:cx="http://schemas.microsoft.com/office/drawing/2014/chartex" xmlns:cx1="http://schemas.microsoft.com/office/drawing/2015/9/8/chartex" xmlns:cx2="http://schemas.microsoft.com/office/drawing/2015/10/21/chartex" xmlns:cx3="http://schemas.microsoft.com/office/drawing/2016/5/9/chartex" xmlns:cx4="http://schemas.microsoft.com/office/drawing/2016/5/10/chartex" xmlns:cx5="http://schemas.microsoft.com/office/drawing/2016/5/11/chartex" xmlns:cx6="http://schemas.microsoft.com/office/drawing/2016/5/12/chartex" xmlns:cx7="http://schemas.microsoft.com/office/drawing/2016/5/13/chartex" xmlns:cx8="http://schemas.microsoft.com/office/drawing/2016/5/14/chartex" xmlns:mc="http://schemas.openxmlformats.org/markup-compatibility/2006" xmlns:aink="http://schemas.microsoft.com/office/drawing/2016/ink" xmlns:am3d="http://schemas.microsoft.com/office/drawing/2017/model3d" xmlns:o="urn:schemas-microsoft-com:office:office" xmlns:r="http://schemas.openxmlformats.org/officeDocument/2006/relationships" xmlns:m="http://schemas.openxmlformats.org/officeDocument/2006/math" xmlns:v="urn:schemas-microsoft-com:vml" xmlns:wp14="http://schemas.microsoft.com/office/word/2010/wordprocessingDrawing" xmlns:wp="http://schemas.openxmlformats.org/drawingml/2006/wordprocessingDrawing" xmlns:w10="urn:schemas-microsoft-com:office:word" xmlns:w="http://schemas.openxmlformats.org/wordprocessingml/2006/main" xmlns:w14="http://schemas.microsoft.com/office/word/2010/wordml" xmlns:w15="http://schemas.microsoft.com/office/word/2012/wordml" xmlns:w16cid="http://schemas.microsoft.com/office/word/2016/wordml/cid" xmlns:w16se="http://schemas.microsoft.com/office/word/2015/wordml/symex" xmlns:wpg="http://schemas.microsoft.com/office/word/2010/wordprocessingGroup" xmlns:wpi="http://schemas.microsoft.com/office/word/2010/wordprocessingInk" xmlns:wne="http://schemas.microsoft.com/office/word/2006/wordml" xmlns:wps="http://schemas.microsoft.com/office/word/2010/wordprocessingShape" mc:Ignorable="w14 w15 w16se w16cid wp14">
+<w:document xmlns:wpc="http://schemas.microsoft.com/office/word/2010/wordprocessingCanvas" xmlns:mc="http://schemas.openxmlformats.org/markup-compatibility/2006" xmlns:o="urn:schemas-microsoft-com:office:office" xmlns:r="http://schemas.openxmlformats.org/officeDocument/2006/relationships" xmlns:m="http://schemas.openxmlformats.org/officeDocument/2006/math" xmlns:v="urn:schemas-microsoft-com:vml" xmlns:wp14="http://schemas.microsoft.com/office/word/2010/wordprocessingDrawing" xmlns:wp="http://schemas.openxmlformats.org/drawingml/2006/wordprocessingDrawing" xmlns:w10="urn:schemas-microsoft-com:office:word" xmlns:w="http://schemas.openxmlformats.org/wordprocessingml/2006/main" xmlns:w14="http://schemas.microsoft.com/office/word/2010/wordml" xmlns:w15="http://schemas.microsoft.com/office/word/2012/wordml" xmlns:wpg="http://schemas.microsoft.com/office/word/2010/wordprocessingGroup" xmlns:wpi="http://schemas.microsoft.com/office/word/2010/wordprocessingInk" xmlns:wne="http://schemas.microsoft.com/office/word/2006/wordml" xmlns:wps="http://schemas.microsoft.com/office/word/2010/wordprocessingShape" mc:Ignorable="w14 w15 wp14">
   <w:body>
     <w:p>
       <w:pPr>
@@ -509,20 +509,12 @@
       <w:r>
         <w:t>Má</w:t>
       </w:r>
-      <w:bookmarkStart w:id="0" w:name="_GoBack"/>
-      <w:bookmarkEnd w:id="0"/>
       <w:r>
         <w:t>quinaHaceTodo</w:t>
       </w:r>
       <w:proofErr w:type="spellEnd"/>
       <w:r>
-        <w:t xml:space="preserve"> la cual está enfocada en muchas tareas y podría cambiar por muchas razones</w:t>
-      </w:r>
-      <w:r>
-        <w:t xml:space="preserve"> e</w:t>
-      </w:r>
-      <w:r>
-        <w:t>n otras clases para que realicen una tarea específica y se cumpla el SRP</w:t>
+        <w:t xml:space="preserve"> la cual está enfocada en muchas tareas y podría cambiar por muchas razones en otras clases para que realicen una tarea específica y se cumpla el SRP</w:t>
       </w:r>
     </w:p>
     <w:p>
@@ -567,8 +559,13 @@
         <w:t xml:space="preserve"> encendida</w:t>
       </w:r>
       <w:r>
-        <w:t>, pero no hay una procedimiento que siga el programa en caso de que no lo esté. Por ello la solución  sería de implementar un método que se encargue de encender la radio, así el método escuchar verifica sin ningún problema el hecho de si está o no encendida la radio sin ningún problema.</w:t>
-      </w:r>
+        <w:t>, pero no hay una procedimiento que siga el programa en caso de que no lo esté. Por ello la solución  sería de implementar un método que se encargue de encender la radio, así el método escuchar verifica sin ningún problema el hecho de si está o no encendi</w:t>
+      </w:r>
+      <w:r>
+        <w:t>da la radio.</w:t>
+      </w:r>
+      <w:bookmarkStart w:id="0" w:name="_GoBack"/>
+      <w:bookmarkEnd w:id="0"/>
     </w:p>
     <w:p>
       <w:pPr>
@@ -674,7 +671,7 @@
 </file>
 
 <file path=word/endnotes.xml><?xml version="1.0" encoding="utf-8"?>
-<w:endnotes xmlns:wpc="http://schemas.microsoft.com/office/word/2010/wordprocessingCanvas" xmlns:cx="http://schemas.microsoft.com/office/drawing/2014/chartex" xmlns:cx1="http://schemas.microsoft.com/office/drawing/2015/9/8/chartex" xmlns:cx2="http://schemas.microsoft.com/office/drawing/2015/10/21/chartex" xmlns:cx3="http://schemas.microsoft.com/office/drawing/2016/5/9/chartex" xmlns:cx4="http://schemas.microsoft.com/office/drawing/2016/5/10/chartex" xmlns:cx5="http://schemas.microsoft.com/office/drawing/2016/5/11/chartex" xmlns:cx6="http://schemas.microsoft.com/office/drawing/2016/5/12/chartex" xmlns:cx7="http://schemas.microsoft.com/office/drawing/2016/5/13/chartex" xmlns:cx8="http://schemas.microsoft.com/office/drawing/2016/5/14/chartex" xmlns:mc="http://schemas.openxmlformats.org/markup-compatibility/2006" xmlns:aink="http://schemas.microsoft.com/office/drawing/2016/ink" xmlns:am3d="http://schemas.microsoft.com/office/drawing/2017/model3d" xmlns:o="urn:schemas-microsoft-com:office:office" xmlns:r="http://schemas.openxmlformats.org/officeDocument/2006/relationships" xmlns:m="http://schemas.openxmlformats.org/officeDocument/2006/math" xmlns:v="urn:schemas-microsoft-com:vml" xmlns:wp14="http://schemas.microsoft.com/office/word/2010/wordprocessingDrawing" xmlns:wp="http://schemas.openxmlformats.org/drawingml/2006/wordprocessingDrawing" xmlns:w10="urn:schemas-microsoft-com:office:word" xmlns:w="http://schemas.openxmlformats.org/wordprocessingml/2006/main" xmlns:w14="http://schemas.microsoft.com/office/word/2010/wordml" xmlns:w15="http://schemas.microsoft.com/office/word/2012/wordml" xmlns:w16cid="http://schemas.microsoft.com/office/word/2016/wordml/cid" xmlns:w16se="http://schemas.microsoft.com/office/word/2015/wordml/symex" xmlns:wpg="http://schemas.microsoft.com/office/word/2010/wordprocessingGroup" xmlns:wpi="http://schemas.microsoft.com/office/word/2010/wordprocessingInk" xmlns:wne="http://schemas.microsoft.com/office/word/2006/wordml" xmlns:wps="http://schemas.microsoft.com/office/word/2010/wordprocessingShape" mc:Ignorable="w14 w15 w16se w16cid wp14">
+<w:endnotes xmlns:wpc="http://schemas.microsoft.com/office/word/2010/wordprocessingCanvas" xmlns:mc="http://schemas.openxmlformats.org/markup-compatibility/2006" xmlns:o="urn:schemas-microsoft-com:office:office" xmlns:r="http://schemas.openxmlformats.org/officeDocument/2006/relationships" xmlns:m="http://schemas.openxmlformats.org/officeDocument/2006/math" xmlns:v="urn:schemas-microsoft-com:vml" xmlns:wp14="http://schemas.microsoft.com/office/word/2010/wordprocessingDrawing" xmlns:wp="http://schemas.openxmlformats.org/drawingml/2006/wordprocessingDrawing" xmlns:w10="urn:schemas-microsoft-com:office:word" xmlns:w="http://schemas.openxmlformats.org/wordprocessingml/2006/main" xmlns:w14="http://schemas.microsoft.com/office/word/2010/wordml" xmlns:w15="http://schemas.microsoft.com/office/word/2012/wordml" xmlns:wpg="http://schemas.microsoft.com/office/word/2010/wordprocessingGroup" xmlns:wpi="http://schemas.microsoft.com/office/word/2010/wordprocessingInk" xmlns:wne="http://schemas.microsoft.com/office/word/2006/wordml" xmlns:wps="http://schemas.microsoft.com/office/word/2010/wordprocessingShape" mc:Ignorable="w14 w15 wp14">
   <w:endnote w:type="separator" w:id="-1">
     <w:p>
       <w:pPr>
@@ -699,7 +696,7 @@
 </file>
 
 <file path=word/footer1.xml><?xml version="1.0" encoding="utf-8"?>
-<w:ftr xmlns:wpc="http://schemas.microsoft.com/office/word/2010/wordprocessingCanvas" xmlns:cx="http://schemas.microsoft.com/office/drawing/2014/chartex" xmlns:cx1="http://schemas.microsoft.com/office/drawing/2015/9/8/chartex" xmlns:cx2="http://schemas.microsoft.com/office/drawing/2015/10/21/chartex" xmlns:cx3="http://schemas.microsoft.com/office/drawing/2016/5/9/chartex" xmlns:cx4="http://schemas.microsoft.com/office/drawing/2016/5/10/chartex" xmlns:cx5="http://schemas.microsoft.com/office/drawing/2016/5/11/chartex" xmlns:cx6="http://schemas.microsoft.com/office/drawing/2016/5/12/chartex" xmlns:cx7="http://schemas.microsoft.com/office/drawing/2016/5/13/chartex" xmlns:cx8="http://schemas.microsoft.com/office/drawing/2016/5/14/chartex" xmlns:mc="http://schemas.openxmlformats.org/markup-compatibility/2006" xmlns:aink="http://schemas.microsoft.com/office/drawing/2016/ink" xmlns:am3d="http://schemas.microsoft.com/office/drawing/2017/model3d" xmlns:o="urn:schemas-microsoft-com:office:office" xmlns:r="http://schemas.openxmlformats.org/officeDocument/2006/relationships" xmlns:m="http://schemas.openxmlformats.org/officeDocument/2006/math" xmlns:v="urn:schemas-microsoft-com:vml" xmlns:wp14="http://schemas.microsoft.com/office/word/2010/wordprocessingDrawing" xmlns:wp="http://schemas.openxmlformats.org/drawingml/2006/wordprocessingDrawing" xmlns:w10="urn:schemas-microsoft-com:office:word" xmlns:w="http://schemas.openxmlformats.org/wordprocessingml/2006/main" xmlns:w14="http://schemas.microsoft.com/office/word/2010/wordml" xmlns:w15="http://schemas.microsoft.com/office/word/2012/wordml" xmlns:w16cid="http://schemas.microsoft.com/office/word/2016/wordml/cid" xmlns:w16se="http://schemas.microsoft.com/office/word/2015/wordml/symex" xmlns:wpg="http://schemas.microsoft.com/office/word/2010/wordprocessingGroup" xmlns:wpi="http://schemas.microsoft.com/office/word/2010/wordprocessingInk" xmlns:wne="http://schemas.microsoft.com/office/word/2006/wordml" xmlns:wps="http://schemas.microsoft.com/office/word/2010/wordprocessingShape" mc:Ignorable="w14 w15 w16se w16cid wp14">
+<w:ftr xmlns:wpc="http://schemas.microsoft.com/office/word/2010/wordprocessingCanvas" xmlns:mc="http://schemas.openxmlformats.org/markup-compatibility/2006" xmlns:o="urn:schemas-microsoft-com:office:office" xmlns:r="http://schemas.openxmlformats.org/officeDocument/2006/relationships" xmlns:m="http://schemas.openxmlformats.org/officeDocument/2006/math" xmlns:v="urn:schemas-microsoft-com:vml" xmlns:wp14="http://schemas.microsoft.com/office/word/2010/wordprocessingDrawing" xmlns:wp="http://schemas.openxmlformats.org/drawingml/2006/wordprocessingDrawing" xmlns:w10="urn:schemas-microsoft-com:office:word" xmlns:w="http://schemas.openxmlformats.org/wordprocessingml/2006/main" xmlns:w14="http://schemas.microsoft.com/office/word/2010/wordml" xmlns:w15="http://schemas.microsoft.com/office/word/2012/wordml" xmlns:wpg="http://schemas.microsoft.com/office/word/2010/wordprocessingGroup" xmlns:wpi="http://schemas.microsoft.com/office/word/2010/wordprocessingInk" xmlns:wne="http://schemas.microsoft.com/office/word/2006/wordml" xmlns:wps="http://schemas.microsoft.com/office/word/2010/wordprocessingShape" mc:Ignorable="w14 w15 wp14">
   <w:sdt>
     <w:sdtPr>
       <w:id w:val="966018112"/>
@@ -752,7 +749,7 @@
 </file>
 
 <file path=word/footnotes.xml><?xml version="1.0" encoding="utf-8"?>
-<w:footnotes xmlns:wpc="http://schemas.microsoft.com/office/word/2010/wordprocessingCanvas" xmlns:cx="http://schemas.microsoft.com/office/drawing/2014/chartex" xmlns:cx1="http://schemas.microsoft.com/office/drawing/2015/9/8/chartex" xmlns:cx2="http://schemas.microsoft.com/office/drawing/2015/10/21/chartex" xmlns:cx3="http://schemas.microsoft.com/office/drawing/2016/5/9/chartex" xmlns:cx4="http://schemas.microsoft.com/office/drawing/2016/5/10/chartex" xmlns:cx5="http://schemas.microsoft.com/office/drawing/2016/5/11/chartex" xmlns:cx6="http://schemas.microsoft.com/office/drawing/2016/5/12/chartex" xmlns:cx7="http://schemas.microsoft.com/office/drawing/2016/5/13/chartex" xmlns:cx8="http://schemas.microsoft.com/office/drawing/2016/5/14/chartex" xmlns:mc="http://schemas.openxmlformats.org/markup-compatibility/2006" xmlns:aink="http://schemas.microsoft.com/office/drawing/2016/ink" xmlns:am3d="http://schemas.microsoft.com/office/drawing/2017/model3d" xmlns:o="urn:schemas-microsoft-com:office:office" xmlns:r="http://schemas.openxmlformats.org/officeDocument/2006/relationships" xmlns:m="http://schemas.openxmlformats.org/officeDocument/2006/math" xmlns:v="urn:schemas-microsoft-com:vml" xmlns:wp14="http://schemas.microsoft.com/office/word/2010/wordprocessingDrawing" xmlns:wp="http://schemas.openxmlformats.org/drawingml/2006/wordprocessingDrawing" xmlns:w10="urn:schemas-microsoft-com:office:word" xmlns:w="http://schemas.openxmlformats.org/wordprocessingml/2006/main" xmlns:w14="http://schemas.microsoft.com/office/word/2010/wordml" xmlns:w15="http://schemas.microsoft.com/office/word/2012/wordml" xmlns:w16cid="http://schemas.microsoft.com/office/word/2016/wordml/cid" xmlns:w16se="http://schemas.microsoft.com/office/word/2015/wordml/symex" xmlns:wpg="http://schemas.microsoft.com/office/word/2010/wordprocessingGroup" xmlns:wpi="http://schemas.microsoft.com/office/word/2010/wordprocessingInk" xmlns:wne="http://schemas.microsoft.com/office/word/2006/wordml" xmlns:wps="http://schemas.microsoft.com/office/word/2010/wordprocessingShape" mc:Ignorable="w14 w15 w16se w16cid wp14">
+<w:footnotes xmlns:wpc="http://schemas.microsoft.com/office/word/2010/wordprocessingCanvas" xmlns:mc="http://schemas.openxmlformats.org/markup-compatibility/2006" xmlns:o="urn:schemas-microsoft-com:office:office" xmlns:r="http://schemas.openxmlformats.org/officeDocument/2006/relationships" xmlns:m="http://schemas.openxmlformats.org/officeDocument/2006/math" xmlns:v="urn:schemas-microsoft-com:vml" xmlns:wp14="http://schemas.microsoft.com/office/word/2010/wordprocessingDrawing" xmlns:wp="http://schemas.openxmlformats.org/drawingml/2006/wordprocessingDrawing" xmlns:w10="urn:schemas-microsoft-com:office:word" xmlns:w="http://schemas.openxmlformats.org/wordprocessingml/2006/main" xmlns:w14="http://schemas.microsoft.com/office/word/2010/wordml" xmlns:w15="http://schemas.microsoft.com/office/word/2012/wordml" xmlns:wpg="http://schemas.microsoft.com/office/word/2010/wordprocessingGroup" xmlns:wpi="http://schemas.microsoft.com/office/word/2010/wordprocessingInk" xmlns:wne="http://schemas.microsoft.com/office/word/2006/wordml" xmlns:wps="http://schemas.microsoft.com/office/word/2010/wordprocessingShape" mc:Ignorable="w14 w15 wp14">
   <w:footnote w:type="separator" w:id="-1">
     <w:p>
       <w:pPr>
@@ -777,7 +774,7 @@
 </file>
 
 <file path=word/numbering.xml><?xml version="1.0" encoding="utf-8"?>
-<w:numbering xmlns:wpc="http://schemas.microsoft.com/office/word/2010/wordprocessingCanvas" xmlns:cx="http://schemas.microsoft.com/office/drawing/2014/chartex" xmlns:cx1="http://schemas.microsoft.com/office/drawing/2015/9/8/chartex" xmlns:cx2="http://schemas.microsoft.com/office/drawing/2015/10/21/chartex" xmlns:cx3="http://schemas.microsoft.com/office/drawing/2016/5/9/chartex" xmlns:cx4="http://schemas.microsoft.com/office/drawing/2016/5/10/chartex" xmlns:cx5="http://schemas.microsoft.com/office/drawing/2016/5/11/chartex" xmlns:cx6="http://schemas.microsoft.com/office/drawing/2016/5/12/chartex" xmlns:cx7="http://schemas.microsoft.com/office/drawing/2016/5/13/chartex" xmlns:cx8="http://schemas.microsoft.com/office/drawing/2016/5/14/chartex" xmlns:mc="http://schemas.openxmlformats.org/markup-compatibility/2006" xmlns:aink="http://schemas.microsoft.com/office/drawing/2016/ink" xmlns:am3d="http://schemas.microsoft.com/office/drawing/2017/model3d" xmlns:o="urn:schemas-microsoft-com:office:office" xmlns:r="http://schemas.openxmlformats.org/officeDocument/2006/relationships" xmlns:m="http://schemas.openxmlformats.org/officeDocument/2006/math" xmlns:v="urn:schemas-microsoft-com:vml" xmlns:wp14="http://schemas.microsoft.com/office/word/2010/wordprocessingDrawing" xmlns:wp="http://schemas.openxmlformats.org/drawingml/2006/wordprocessingDrawing" xmlns:w10="urn:schemas-microsoft-com:office:word" xmlns:w="http://schemas.openxmlformats.org/wordprocessingml/2006/main" xmlns:w14="http://schemas.microsoft.com/office/word/2010/wordml" xmlns:w15="http://schemas.microsoft.com/office/word/2012/wordml" xmlns:w16cid="http://schemas.microsoft.com/office/word/2016/wordml/cid" xmlns:w16se="http://schemas.microsoft.com/office/word/2015/wordml/symex" xmlns:wpg="http://schemas.microsoft.com/office/word/2010/wordprocessingGroup" xmlns:wpi="http://schemas.microsoft.com/office/word/2010/wordprocessingInk" xmlns:wne="http://schemas.microsoft.com/office/word/2006/wordml" xmlns:wps="http://schemas.microsoft.com/office/word/2010/wordprocessingShape" mc:Ignorable="w14 w15 w16se w16cid wp14">
+<w:numbering xmlns:wpc="http://schemas.microsoft.com/office/word/2010/wordprocessingCanvas" xmlns:mc="http://schemas.openxmlformats.org/markup-compatibility/2006" xmlns:o="urn:schemas-microsoft-com:office:office" xmlns:r="http://schemas.openxmlformats.org/officeDocument/2006/relationships" xmlns:m="http://schemas.openxmlformats.org/officeDocument/2006/math" xmlns:v="urn:schemas-microsoft-com:vml" xmlns:wp14="http://schemas.microsoft.com/office/word/2010/wordprocessingDrawing" xmlns:wp="http://schemas.openxmlformats.org/drawingml/2006/wordprocessingDrawing" xmlns:w10="urn:schemas-microsoft-com:office:word" xmlns:w="http://schemas.openxmlformats.org/wordprocessingml/2006/main" xmlns:w14="http://schemas.microsoft.com/office/word/2010/wordml" xmlns:w15="http://schemas.microsoft.com/office/word/2012/wordml" xmlns:wpg="http://schemas.microsoft.com/office/word/2010/wordprocessingGroup" xmlns:wpi="http://schemas.microsoft.com/office/word/2010/wordprocessingInk" xmlns:wne="http://schemas.microsoft.com/office/word/2006/wordml" xmlns:wps="http://schemas.microsoft.com/office/word/2010/wordprocessingShape" mc:Ignorable="w14 w15 wp14">
   <w:abstractNum w:abstractNumId="0" w15:restartNumberingAfterBreak="0">
     <w:nsid w:val="00FF7019"/>
     <w:multiLevelType w:val="hybridMultilevel"/>
@@ -1896,7 +1893,7 @@
 </file>
 
 <file path=word/styles.xml><?xml version="1.0" encoding="utf-8"?>
-<w:styles xmlns:mc="http://schemas.openxmlformats.org/markup-compatibility/2006" xmlns:r="http://schemas.openxmlformats.org/officeDocument/2006/relationships" xmlns:w="http://schemas.openxmlformats.org/wordprocessingml/2006/main" xmlns:w14="http://schemas.microsoft.com/office/word/2010/wordml" xmlns:w15="http://schemas.microsoft.com/office/word/2012/wordml" xmlns:w16cid="http://schemas.microsoft.com/office/word/2016/wordml/cid" xmlns:w16se="http://schemas.microsoft.com/office/word/2015/wordml/symex" mc:Ignorable="w14 w15 w16se w16cid">
+<w:styles xmlns:mc="http://schemas.openxmlformats.org/markup-compatibility/2006" xmlns:r="http://schemas.openxmlformats.org/officeDocument/2006/relationships" xmlns:w="http://schemas.openxmlformats.org/wordprocessingml/2006/main" xmlns:w14="http://schemas.microsoft.com/office/word/2010/wordml" xmlns:w15="http://schemas.microsoft.com/office/word/2012/wordml" mc:Ignorable="w14 w15">
   <w:docDefaults>
     <w:rPrDefault>
       <w:rPr>
@@ -1912,7 +1909,7 @@
       </w:pPr>
     </w:pPrDefault>
   </w:docDefaults>
-  <w:latentStyles w:defLockedState="0" w:defUIPriority="99" w:defSemiHidden="0" w:defUnhideWhenUsed="0" w:defQFormat="0" w:count="375">
+  <w:latentStyles w:defLockedState="0" w:defUIPriority="99" w:defSemiHidden="0" w:defUnhideWhenUsed="0" w:defQFormat="0" w:count="371">
     <w:lsdException w:name="Normal" w:uiPriority="0" w:qFormat="1"/>
     <w:lsdException w:name="heading 1" w:uiPriority="9" w:qFormat="1"/>
     <w:lsdException w:name="heading 2" w:semiHidden="1" w:uiPriority="9" w:unhideWhenUsed="1" w:qFormat="1"/>
@@ -2018,6 +2015,7 @@
     <w:lsdException w:name="HTML Sample" w:semiHidden="1" w:unhideWhenUsed="1"/>
     <w:lsdException w:name="HTML Typewriter" w:semiHidden="1" w:unhideWhenUsed="1"/>
     <w:lsdException w:name="HTML Variable" w:semiHidden="1" w:unhideWhenUsed="1"/>
+    <w:lsdException w:name="Normal Table" w:semiHidden="1" w:unhideWhenUsed="1"/>
     <w:lsdException w:name="annotation subject" w:semiHidden="1" w:unhideWhenUsed="1"/>
     <w:lsdException w:name="No List" w:semiHidden="1" w:unhideWhenUsed="1"/>
     <w:lsdException w:name="Outline List 1" w:semiHidden="1" w:unhideWhenUsed="1"/>
@@ -2061,8 +2059,10 @@
     <w:lsdException w:name="Table Elegant" w:semiHidden="1" w:unhideWhenUsed="1"/>
     <w:lsdException w:name="Table Professional" w:semiHidden="1" w:unhideWhenUsed="1"/>
     <w:lsdException w:name="Table Subtle 1" w:semiHidden="1" w:unhideWhenUsed="1"/>
+    <w:lsdException w:name="Table Subtle 2" w:semiHidden="1" w:unhideWhenUsed="1"/>
     <w:lsdException w:name="Table Web 1" w:semiHidden="1" w:unhideWhenUsed="1"/>
     <w:lsdException w:name="Table Web 2" w:semiHidden="1" w:unhideWhenUsed="1"/>
+    <w:lsdException w:name="Table Web 3" w:semiHidden="1" w:unhideWhenUsed="1"/>
     <w:lsdException w:name="Balloon Text" w:semiHidden="1" w:unhideWhenUsed="1"/>
     <w:lsdException w:name="Table Grid" w:uiPriority="39"/>
     <w:lsdException w:name="Table Theme" w:semiHidden="1" w:unhideWhenUsed="1"/>
@@ -2281,10 +2281,6 @@
     <w:lsdException w:name="List Table 5 Dark Accent 6" w:uiPriority="50"/>
     <w:lsdException w:name="List Table 6 Colorful Accent 6" w:uiPriority="51"/>
     <w:lsdException w:name="List Table 7 Colorful Accent 6" w:uiPriority="52"/>
-    <w:lsdException w:name="Mention" w:semiHidden="1" w:unhideWhenUsed="1"/>
-    <w:lsdException w:name="Smart Hyperlink" w:semiHidden="1" w:unhideWhenUsed="1"/>
-    <w:lsdException w:name="Hashtag" w:semiHidden="1" w:unhideWhenUsed="1"/>
-    <w:lsdException w:name="Unresolved Mention" w:semiHidden="1" w:unhideWhenUsed="1"/>
   </w:latentStyles>
   <w:style w:type="paragraph" w:default="1" w:styleId="Normal">
     <w:name w:val="Normal"/>
@@ -2667,11 +2663,11 @@
       <w:szCs w:val="20"/>
     </w:rPr>
   </w:style>
-  <w:style w:type="paragraph" w:styleId="Ttulo">
+  <w:style w:type="paragraph" w:styleId="Puesto">
     <w:name w:val="Title"/>
     <w:basedOn w:val="Normal"/>
     <w:next w:val="Normal"/>
-    <w:link w:val="TtuloCar"/>
+    <w:link w:val="PuestoCar"/>
     <w:uiPriority w:val="10"/>
     <w:qFormat/>
     <w:rsid w:val="00867061"/>
@@ -2687,10 +2683,10 @@
       <w:szCs w:val="80"/>
     </w:rPr>
   </w:style>
-  <w:style w:type="character" w:customStyle="1" w:styleId="TtuloCar">
-    <w:name w:val="Título Car"/>
+  <w:style w:type="character" w:customStyle="1" w:styleId="PuestoCar">
+    <w:name w:val="Puesto Car"/>
     <w:basedOn w:val="Fuentedeprrafopredeter"/>
-    <w:link w:val="Ttulo"/>
+    <w:link w:val="Puesto"/>
     <w:uiPriority w:val="10"/>
     <w:rsid w:val="00867061"/>
     <w:rPr>
@@ -2890,7 +2886,7 @@
       <w:smallCaps/>
     </w:rPr>
   </w:style>
-  <w:style w:type="paragraph" w:styleId="TtuloTDC">
+  <w:style w:type="paragraph" w:styleId="TtulodeTDC">
     <w:name w:val="TOC Heading"/>
     <w:basedOn w:val="Ttulo1"/>
     <w:next w:val="Normal"/>

</xml_diff>